<commit_message>
Put buffer index in front of device id
git-tfs-id: [http://szvptemfou01:8080/tfs/DefaultCollection]$/FW SVI FF Releases/Release3/Docs;C86687
</commit_message>
<xml_diff>
--- a/Docs/DesignEtc/Design/Diagnostic buffer layout in SVI FF.docx
+++ b/Docs/DesignEtc/Design/Diagnostic buffer layout in SVI FF.docx
@@ -75,6 +75,35 @@
       <w:r>
         <w:t>size of the header (in int16_t, i.e. 2-byte, elements)</w:t>
       </w:r>
+      <w:r>
+        <w:t xml:space="preserve"> N</w:t>
+      </w:r>
+    </w:p>
+    <w:p>
+      <w:pPr>
+        <w:pStyle w:val="NoSpacing"/>
+      </w:pPr>
+      <w:r>
+        <w:t>…</w:t>
+      </w:r>
+    </w:p>
+    <w:p>
+      <w:pPr>
+        <w:pStyle w:val="NoSpacing"/>
+      </w:pPr>
+      <w:r>
+        <w:t>[N-3] = consecutive index of the buffer use (auto-increments). Resets to 0 on device reset</w:t>
+      </w:r>
+    </w:p>
+    <w:p>
+      <w:pPr>
+        <w:pStyle w:val="NoSpacing"/>
+      </w:pPr>
+      <w:r>
+        <w:t>[N-2][N-1] = “HART” device id of the device, as a byte sequence.</w:t>
+      </w:r>
+      <w:bookmarkStart w:id="0" w:name="_GoBack"/>
+      <w:bookmarkEnd w:id="0"/>
     </w:p>
     <w:p>
       <w:pPr>
@@ -127,12 +156,12 @@
           <w:numId w:val="1"/>
         </w:numPr>
       </w:pPr>
-      <w:bookmarkStart w:id="0" w:name="_Hlk7542722"/>
+      <w:bookmarkStart w:id="1" w:name="_Hlk7542722"/>
       <w:r>
         <w:t>2 – Extended actuator signature</w:t>
       </w:r>
     </w:p>
-    <w:bookmarkEnd w:id="0"/>
+    <w:bookmarkEnd w:id="1"/>
     <w:p>
       <w:pPr>
         <w:pStyle w:val="NoSpacing"/>
@@ -416,6 +445,7 @@
         <w:pStyle w:val="NoSpacing"/>
       </w:pPr>
       <w:r>
+        <w:lastRenderedPageBreak/>
         <w:t>[1] = main pressure, psi</w:t>
       </w:r>
     </w:p>
@@ -429,8 +459,322 @@
         <w:pStyle w:val="Heading1"/>
       </w:pPr>
       <w:r>
+        <w:t>Step test</w:t>
+      </w:r>
+    </w:p>
+    <w:p>
+      <w:pPr>
+        <w:pStyle w:val="Heading2"/>
+      </w:pPr>
+      <w:r>
+        <w:t>Header</w:t>
+      </w:r>
+    </w:p>
+    <w:p>
+      <w:pPr>
+        <w:pStyle w:val="NoSpacing"/>
+      </w:pPr>
+      <w:r>
+        <w:t xml:space="preserve">[0] = </w:t>
+      </w:r>
+      <w:r>
+        <w:t>3</w:t>
+      </w:r>
+      <w:r>
+        <w:t xml:space="preserve"> – </w:t>
+      </w:r>
+      <w:r>
+        <w:t>Step test</w:t>
+      </w:r>
+    </w:p>
+    <w:p>
+      <w:pPr>
+        <w:pStyle w:val="NoSpacing"/>
+      </w:pPr>
+      <w:r>
+        <w:t>[1] = 0 (version)</w:t>
+      </w:r>
+    </w:p>
+    <w:p>
+      <w:pPr>
+        <w:pStyle w:val="NoSpacing"/>
+      </w:pPr>
+      <w:r>
+        <w:t>[2] = 24 (header size)</w:t>
+      </w:r>
+    </w:p>
+    <w:p>
+      <w:pPr>
+        <w:pStyle w:val="NoSpacing"/>
+      </w:pPr>
+      <w:r>
+        <w:t>[3] = number of samples</w:t>
+      </w:r>
+    </w:p>
+    <w:p>
+      <w:pPr>
+        <w:pStyle w:val="NoSpacing"/>
+      </w:pPr>
+      <w:r>
+        <w:t>[4] = Start Position, %</w:t>
+      </w:r>
+    </w:p>
+    <w:p>
+      <w:pPr>
+        <w:pStyle w:val="NoSpacing"/>
+      </w:pPr>
+      <w:r>
+        <w:t>[5] = End Position, %</w:t>
+      </w:r>
+    </w:p>
+    <w:p>
+      <w:pPr>
+        <w:pStyle w:val="NoSpacing"/>
+      </w:pPr>
+      <w:r>
+        <w:t xml:space="preserve">[6] = </w:t>
+      </w:r>
+      <w:r>
+        <w:t>Sampling time (per configuration)</w:t>
+      </w:r>
+    </w:p>
+    <w:p>
+      <w:pPr>
+        <w:pStyle w:val="NoSpacing"/>
+      </w:pPr>
+      <w:r>
+        <w:t>[7] = Sampling interval in 5 ms ticks</w:t>
+      </w:r>
+    </w:p>
+    <w:p>
+      <w:pPr>
+        <w:pStyle w:val="NoSpacing"/>
+      </w:pPr>
+    </w:p>
+    <w:p>
+      <w:pPr>
+        <w:pStyle w:val="NoSpacing"/>
+      </w:pPr>
+      <w:r>
+        <w:t>The header is not populated until the test completes</w:t>
+      </w:r>
+    </w:p>
+    <w:p>
+      <w:pPr>
+        <w:pStyle w:val="NoSpacing"/>
+      </w:pPr>
+    </w:p>
+    <w:p>
+      <w:pPr>
+        <w:pStyle w:val="Heading2"/>
+      </w:pPr>
+      <w:r>
+        <w:t>Sample in the data payload</w:t>
+      </w:r>
+    </w:p>
+    <w:p>
+      <w:pPr>
+        <w:pStyle w:val="NoSpacing"/>
+      </w:pPr>
+      <w:r>
+        <w:t>Each sample is an array of two int16_t:</w:t>
+      </w:r>
+    </w:p>
+    <w:p>
+      <w:pPr>
+        <w:pStyle w:val="NoSpacing"/>
+      </w:pPr>
+      <w:r>
+        <w:t xml:space="preserve">[0] = </w:t>
+      </w:r>
+      <w:r>
+        <w:t>setpoint</w:t>
+      </w:r>
+      <w:r>
+        <w:t>, %</w:t>
+      </w:r>
+    </w:p>
+    <w:p>
+      <w:pPr>
+        <w:pStyle w:val="NoSpacing"/>
+      </w:pPr>
+      <w:r>
+        <w:t xml:space="preserve">[1] = </w:t>
+      </w:r>
+      <w:r>
+        <w:t>position, %</w:t>
+      </w:r>
+    </w:p>
+    <w:p>
+      <w:pPr>
+        <w:pStyle w:val="NoSpacing"/>
+      </w:pPr>
+    </w:p>
+    <w:p>
+      <w:pPr>
+        <w:pStyle w:val="NoSpacing"/>
+      </w:pPr>
+    </w:p>
+    <w:p>
+      <w:pPr>
+        <w:pStyle w:val="Heading1"/>
+      </w:pPr>
+      <w:r>
+        <w:t>Ramp test</w:t>
+      </w:r>
+    </w:p>
+    <w:p>
+      <w:pPr>
+        <w:pStyle w:val="Heading2"/>
+      </w:pPr>
+      <w:r>
+        <w:t>Header</w:t>
+      </w:r>
+    </w:p>
+    <w:p>
+      <w:pPr>
+        <w:pStyle w:val="NoSpacing"/>
+      </w:pPr>
+      <w:r>
+        <w:t>[0] = 4</w:t>
+      </w:r>
+      <w:r>
+        <w:t xml:space="preserve"> – </w:t>
+      </w:r>
+      <w:r>
+        <w:t>Ramp test</w:t>
+      </w:r>
+    </w:p>
+    <w:p>
+      <w:pPr>
+        <w:pStyle w:val="NoSpacing"/>
+      </w:pPr>
+      <w:r>
+        <w:t>[1] = 0 (version)</w:t>
+      </w:r>
+    </w:p>
+    <w:p>
+      <w:pPr>
+        <w:pStyle w:val="NoSpacing"/>
+      </w:pPr>
+      <w:r>
+        <w:t>[2] = 24 (header size)</w:t>
+      </w:r>
+    </w:p>
+    <w:p>
+      <w:pPr>
+        <w:pStyle w:val="NoSpacing"/>
+      </w:pPr>
+      <w:r>
+        <w:t>[3] = number of samples</w:t>
+      </w:r>
+    </w:p>
+    <w:p>
+      <w:pPr>
+        <w:pStyle w:val="NoSpacing"/>
+      </w:pPr>
+      <w:r>
+        <w:t>[4] = Start Position, %</w:t>
+      </w:r>
+    </w:p>
+    <w:p>
+      <w:pPr>
+        <w:pStyle w:val="NoSpacing"/>
+      </w:pPr>
+      <w:r>
+        <w:t>[5] = End Position, %</w:t>
+      </w:r>
+    </w:p>
+    <w:p>
+      <w:pPr>
+        <w:pStyle w:val="NoSpacing"/>
+      </w:pPr>
+      <w:r>
+        <w:t xml:space="preserve">[6] = Setpoint Ramp Speed, in %/sec </w:t>
+      </w:r>
+    </w:p>
+    <w:p>
+      <w:pPr>
+        <w:pStyle w:val="NoSpacing"/>
+      </w:pPr>
+      <w:r>
+        <w:t>[7] = Sampling interval in 5 ms ticks</w:t>
+      </w:r>
+    </w:p>
+    <w:p>
+      <w:pPr>
+        <w:pStyle w:val="NoSpacing"/>
+      </w:pPr>
+      <w:r>
+        <w:t>[8] = Direction: 0-both directions, 1-one direction</w:t>
+      </w:r>
+    </w:p>
+    <w:p>
+      <w:pPr>
+        <w:pStyle w:val="NoSpacing"/>
+      </w:pPr>
+      <w:r>
+        <w:t>[9] = Samples in First Direction (if up/down test, where is the end of first direction)</w:t>
+      </w:r>
+    </w:p>
+    <w:p>
+      <w:pPr>
+        <w:pStyle w:val="NoSpacing"/>
+      </w:pPr>
+    </w:p>
+    <w:p>
+      <w:pPr>
+        <w:pStyle w:val="NoSpacing"/>
+      </w:pPr>
+      <w:r>
+        <w:t>The header is not populated until the test completes</w:t>
+      </w:r>
+    </w:p>
+    <w:p>
+      <w:pPr>
+        <w:pStyle w:val="NoSpacing"/>
+      </w:pPr>
+    </w:p>
+    <w:p>
+      <w:pPr>
+        <w:pStyle w:val="Heading2"/>
+      </w:pPr>
+      <w:r>
+        <w:t>Sample in the data payload</w:t>
+      </w:r>
+    </w:p>
+    <w:p>
+      <w:pPr>
+        <w:pStyle w:val="NoSpacing"/>
+      </w:pPr>
+      <w:r>
+        <w:t>Each sample is an array of two int16_t:</w:t>
+      </w:r>
+    </w:p>
+    <w:p>
+      <w:pPr>
+        <w:pStyle w:val="NoSpacing"/>
+      </w:pPr>
+      <w:r>
+        <w:t>[0] = setpoint, %</w:t>
+      </w:r>
+    </w:p>
+    <w:p>
+      <w:pPr>
+        <w:pStyle w:val="NoSpacing"/>
+      </w:pPr>
+      <w:r>
+        <w:t>[1] = position, %</w:t>
+      </w:r>
+    </w:p>
+    <w:p/>
+    <w:p>
+      <w:pPr>
+        <w:pStyle w:val="Heading1"/>
+      </w:pPr>
+      <w:r>
         <w:lastRenderedPageBreak/>
-        <w:t>Step test</w:t>
+        <w:t>Data collection</w:t>
       </w:r>
     </w:p>
     <w:p>
@@ -446,94 +790,493 @@
         <w:pStyle w:val="NoSpacing"/>
       </w:pPr>
       <w:r>
+        <w:t>[0] = 0x5500</w:t>
+      </w:r>
+      <w:r>
+        <w:t xml:space="preserve"> – </w:t>
+      </w:r>
+      <w:r>
+        <w:t>Data collection</w:t>
+      </w:r>
+    </w:p>
+    <w:p>
+      <w:pPr>
+        <w:pStyle w:val="NoSpacing"/>
+      </w:pPr>
+      <w:r>
+        <w:t>[1] = 0 (version)</w:t>
+      </w:r>
+    </w:p>
+    <w:p>
+      <w:pPr>
+        <w:pStyle w:val="NoSpacing"/>
+      </w:pPr>
+      <w:r>
+        <w:t>[2] = 24 (header size)</w:t>
+      </w:r>
+    </w:p>
+    <w:p>
+      <w:pPr>
+        <w:pStyle w:val="NoSpacing"/>
+      </w:pPr>
+      <w:r>
+        <w:t>[3] = number of samples</w:t>
+      </w:r>
+      <w:r>
+        <w:t xml:space="preserve"> (incremental)</w:t>
+      </w:r>
+    </w:p>
+    <w:p>
+      <w:pPr>
+        <w:pStyle w:val="NoSpacing"/>
+      </w:pPr>
+      <w:r>
+        <w:t xml:space="preserve">[4] = </w:t>
+      </w:r>
+      <w:r>
+        <w:t>Bitmap of data in a sample</w:t>
+      </w:r>
+    </w:p>
+    <w:p>
+      <w:pPr>
+        <w:pStyle w:val="NoSpacing"/>
+        <w:ind w:left="720"/>
+      </w:pPr>
+      <w:r>
+        <w:t xml:space="preserve">0 </w:t>
+      </w:r>
+      <w:r>
+        <w:t>–</w:t>
+      </w:r>
+      <w:r>
+        <w:t xml:space="preserve"> position</w:t>
+      </w:r>
+      <w:r>
+        <w:t>, %</w:t>
+      </w:r>
+    </w:p>
+    <w:p>
+      <w:pPr>
+        <w:pStyle w:val="NoSpacing"/>
+        <w:ind w:left="720"/>
+      </w:pPr>
+      <w:r>
+        <w:t>1 – main pressure, psi</w:t>
+      </w:r>
+    </w:p>
+    <w:p>
+      <w:pPr>
+        <w:pStyle w:val="NoSpacing"/>
+        <w:ind w:left="720"/>
+      </w:pPr>
+      <w:r>
+        <w:t>2 – pilot pressure, psi</w:t>
+      </w:r>
+    </w:p>
+    <w:p>
+      <w:pPr>
+        <w:pStyle w:val="NoSpacing"/>
+        <w:ind w:left="720"/>
+      </w:pPr>
+      <w:r>
+        <w:t>3 – supply pressure, psi</w:t>
+      </w:r>
+    </w:p>
+    <w:p>
+      <w:pPr>
+        <w:pStyle w:val="NoSpacing"/>
+        <w:ind w:left="720"/>
+      </w:pPr>
+      <w:r>
+        <w:t>4 – actuator pressure B, psi</w:t>
+      </w:r>
+    </w:p>
+    <w:p>
+      <w:pPr>
+        <w:pStyle w:val="NoSpacing"/>
+        <w:ind w:left="720"/>
+      </w:pPr>
+      <w:r>
+        <w:t>5 – Setpoint, %</w:t>
+      </w:r>
+    </w:p>
+    <w:p>
+      <w:pPr>
+        <w:pStyle w:val="NoSpacing"/>
+        <w:ind w:left="720"/>
+      </w:pPr>
+      <w:r>
+        <w:t>6 – I/P current, mA</w:t>
+      </w:r>
+    </w:p>
+    <w:p>
+      <w:pPr>
+        <w:pStyle w:val="NoSpacing"/>
+        <w:ind w:left="720"/>
+      </w:pPr>
+      <w:r>
+        <w:t>7 – Analog input, mA</w:t>
+      </w:r>
+    </w:p>
+    <w:p>
+      <w:pPr>
+        <w:pStyle w:val="NoSpacing"/>
+      </w:pPr>
+      <w:r>
+        <w:t>[</w:t>
+      </w:r>
+      <w:r>
+        <w:t>5</w:t>
+      </w:r>
+      <w:r>
+        <w:t>] = Sampling interval in 5 ms ticks</w:t>
+      </w:r>
+    </w:p>
+    <w:p>
+      <w:pPr>
+        <w:pStyle w:val="NoSpacing"/>
+      </w:pPr>
+      <w:r>
+        <w:t>[</w:t>
+      </w:r>
+      <w:r>
+        <w:t>6</w:t>
+      </w:r>
+      <w:r>
+        <w:t xml:space="preserve">] = </w:t>
+      </w:r>
+      <w:r>
+        <w:t>Number of pre-samples</w:t>
+      </w:r>
+    </w:p>
+    <w:p>
+      <w:pPr>
+        <w:pStyle w:val="NoSpacing"/>
+      </w:pPr>
+      <w:r>
+        <w:t>[</w:t>
+      </w:r>
+      <w:r>
+        <w:t>7</w:t>
+      </w:r>
+      <w:r>
+        <w:t xml:space="preserve">] = </w:t>
+      </w:r>
+      <w:r>
+        <w:t>Process ID on whose behalf data is collected</w:t>
+      </w:r>
+    </w:p>
+    <w:p>
+      <w:pPr>
+        <w:pStyle w:val="NoSpacing"/>
+        <w:ind w:left="720"/>
+      </w:pPr>
+      <w:r>
+        <w:t>0 – standalone data collection</w:t>
+      </w:r>
+    </w:p>
+    <w:p>
+      <w:pPr>
+        <w:pStyle w:val="NoSpacing"/>
+        <w:ind w:left="720"/>
+      </w:pPr>
+      <w:r>
+        <w:t xml:space="preserve">16 </w:t>
+      </w:r>
+      <w:r>
+        <w:t>–</w:t>
+      </w:r>
+      <w:r>
+        <w:t xml:space="preserve"> PST</w:t>
+      </w:r>
+    </w:p>
+    <w:p>
+      <w:pPr>
+        <w:pStyle w:val="NoSpacing"/>
+      </w:pPr>
+    </w:p>
+    <w:p>
+      <w:pPr>
+        <w:pStyle w:val="NoSpacing"/>
+      </w:pPr>
+      <w:r>
+        <w:t>The header is populated on the fly and data can be read in the background, while collection is running.</w:t>
+      </w:r>
+    </w:p>
+    <w:p>
+      <w:pPr>
+        <w:pStyle w:val="NoSpacing"/>
+      </w:pPr>
+      <w:r>
+        <w:t>Number of samples [3] increments automatically. Care should be taken not to read more samples than the header indicates.</w:t>
+      </w:r>
+    </w:p>
+    <w:p>
+      <w:pPr>
+        <w:pStyle w:val="NoSpacing"/>
+      </w:pPr>
+      <w:r>
+        <w:t>Data collection completion is manifested by unchanging number of samples.</w:t>
+      </w:r>
+    </w:p>
+    <w:p>
+      <w:pPr>
+        <w:pStyle w:val="NoSpacing"/>
+      </w:pPr>
+    </w:p>
+    <w:p>
+      <w:pPr>
+        <w:pStyle w:val="NoSpacing"/>
+      </w:pPr>
+    </w:p>
+    <w:p>
+      <w:pPr>
+        <w:pStyle w:val="Heading2"/>
+      </w:pPr>
+      <w:r>
+        <w:t>Sample in the data payload</w:t>
+      </w:r>
+    </w:p>
+    <w:p>
+      <w:pPr>
+        <w:pStyle w:val="NoSpacing"/>
+      </w:pPr>
+      <w:r>
+        <w:t>Each sample is an array of int16_t</w:t>
+      </w:r>
+      <w:r>
+        <w:t>. The number of elements in the array is the number of 1’s in header[4] bitmap, and the n-th element must be interpreted as per n-th bit set in the bitmap.</w:t>
+      </w:r>
+    </w:p>
+    <w:p>
+      <w:pPr>
+        <w:pStyle w:val="NoSpacing"/>
+      </w:pPr>
+      <w:r>
+        <w:t>E.g. if bitmap is 0x31, the sample contains</w:t>
+      </w:r>
+    </w:p>
+    <w:p>
+      <w:pPr>
+        <w:pStyle w:val="NoSpacing"/>
+      </w:pPr>
+      <w:r>
         <w:t xml:space="preserve">[0] = </w:t>
       </w:r>
       <w:r>
+        <w:t>position</w:t>
+      </w:r>
+      <w:r>
+        <w:t>, %</w:t>
+      </w:r>
+    </w:p>
+    <w:p>
+      <w:pPr>
+        <w:pStyle w:val="NoSpacing"/>
+      </w:pPr>
+      <w:r>
+        <w:t xml:space="preserve">[1] = </w:t>
+      </w:r>
+      <w:r>
+        <w:t>pressure B</w:t>
+      </w:r>
+      <w:r>
+        <w:t>,</w:t>
+      </w:r>
+      <w:r>
+        <w:t xml:space="preserve"> psi</w:t>
+      </w:r>
+    </w:p>
+    <w:p>
+      <w:pPr>
+        <w:pStyle w:val="NoSpacing"/>
+      </w:pPr>
+      <w:r>
+        <w:t>[2] = setpoint, %</w:t>
+      </w:r>
+    </w:p>
+    <w:p>
+      <w:pPr>
+        <w:pStyle w:val="NoSpacing"/>
+      </w:pPr>
+    </w:p>
+    <w:p>
+      <w:pPr>
+        <w:pStyle w:val="Heading1"/>
+      </w:pPr>
+      <w:r>
+        <w:t>Partial Stroke Test</w:t>
+      </w:r>
+    </w:p>
+    <w:p>
+      <w:pPr>
+        <w:pStyle w:val="NoSpacing"/>
+      </w:pPr>
+      <w:r>
+        <w:t>PST extends data collection header as follows:</w:t>
+      </w:r>
+    </w:p>
+    <w:p>
+      <w:pPr>
+        <w:pStyle w:val="NoSpacing"/>
+      </w:pPr>
+      <w:r>
+        <w:t>[8] = 0 (PST version)</w:t>
+      </w:r>
+    </w:p>
+    <w:p>
+      <w:pPr>
+        <w:pStyle w:val="NoSpacing"/>
+      </w:pPr>
+      <w:r>
+        <w:t>[9] = test result</w:t>
+      </w:r>
+    </w:p>
+    <w:p>
+      <w:pPr>
+        <w:pStyle w:val="NoSpacing"/>
+        <w:ind w:left="720"/>
+      </w:pPr>
+      <w:r>
+        <w:t>0 – OK</w:t>
+      </w:r>
+    </w:p>
+    <w:p>
+      <w:pPr>
+        <w:pStyle w:val="NoSpacing"/>
+        <w:ind w:left="720"/>
+      </w:pPr>
+      <w:r>
+        <w:t>1 – canceled</w:t>
+      </w:r>
+    </w:p>
+    <w:p>
+      <w:pPr>
+        <w:pStyle w:val="NoSpacing"/>
+        <w:ind w:left="720"/>
+      </w:pPr>
+      <w:r>
+        <w:t>2 – failed</w:t>
+      </w:r>
+    </w:p>
+    <w:p>
+      <w:pPr>
+        <w:pStyle w:val="NoSpacing"/>
+      </w:pPr>
+      <w:r>
+        <w:t>[10] = position at the start of the test, %</w:t>
+      </w:r>
+    </w:p>
+    <w:p>
+      <w:pPr>
+        <w:pStyle w:val="NoSpacing"/>
+      </w:pPr>
+      <w:r>
+        <w:t>[11] = position at the end of the test, %</w:t>
+      </w:r>
+    </w:p>
+    <w:p>
+      <w:pPr>
+        <w:pStyle w:val="NoSpacing"/>
+      </w:pPr>
+      <w:r>
+        <w:t>[12] = completion code</w:t>
+      </w:r>
+    </w:p>
+    <w:p>
+      <w:pPr>
+        <w:pStyle w:val="NoSpacing"/>
+        <w:ind w:left="720"/>
+      </w:pPr>
+      <w:r>
+        <w:lastRenderedPageBreak/>
+        <w:t xml:space="preserve">0 – OK </w:t>
+      </w:r>
+    </w:p>
+    <w:p>
+      <w:pPr>
+        <w:pStyle w:val="NoSpacing"/>
+        <w:ind w:left="720"/>
+      </w:pPr>
+      <w:r>
         <w:t>3</w:t>
       </w:r>
       <w:r>
-        <w:t xml:space="preserve"> – </w:t>
-      </w:r>
-      <w:r>
-        <w:t>Step test</w:t>
-      </w:r>
-    </w:p>
-    <w:p>
-      <w:pPr>
-        <w:pStyle w:val="NoSpacing"/>
-      </w:pPr>
-      <w:r>
-        <w:t>[1] = 0 (version)</w:t>
-      </w:r>
-    </w:p>
-    <w:p>
-      <w:pPr>
-        <w:pStyle w:val="NoSpacing"/>
-      </w:pPr>
-      <w:r>
-        <w:t>[2] = 24 (header size)</w:t>
-      </w:r>
-    </w:p>
-    <w:p>
-      <w:pPr>
-        <w:pStyle w:val="NoSpacing"/>
-      </w:pPr>
-      <w:r>
-        <w:t>[3] = number of samples</w:t>
-      </w:r>
-    </w:p>
-    <w:p>
-      <w:pPr>
-        <w:pStyle w:val="NoSpacing"/>
-      </w:pPr>
-      <w:r>
-        <w:t>[4] = Start Position, %</w:t>
-      </w:r>
-    </w:p>
-    <w:p>
-      <w:pPr>
-        <w:pStyle w:val="NoSpacing"/>
-      </w:pPr>
-      <w:r>
-        <w:t>[5] = End Position, %</w:t>
-      </w:r>
-    </w:p>
-    <w:p>
-      <w:pPr>
-        <w:pStyle w:val="NoSpacing"/>
-      </w:pPr>
-      <w:r>
-        <w:t xml:space="preserve">[6] = </w:t>
-      </w:r>
-      <w:r>
-        <w:t>Sampling time (per configuration)</w:t>
-      </w:r>
-    </w:p>
-    <w:p>
-      <w:pPr>
-        <w:pStyle w:val="NoSpacing"/>
-      </w:pPr>
-      <w:r>
-        <w:t>[7] = Sampling interval in 5 ms ticks</w:t>
-      </w:r>
-    </w:p>
-    <w:p>
-      <w:pPr>
-        <w:pStyle w:val="NoSpacing"/>
-      </w:pPr>
-    </w:p>
-    <w:p>
-      <w:pPr>
-        <w:pStyle w:val="NoSpacing"/>
-      </w:pPr>
-      <w:r>
-        <w:t>The header is not populated until the test completes</w:t>
-      </w:r>
-    </w:p>
-    <w:p>
-      <w:pPr>
-        <w:pStyle w:val="NoSpacing"/>
-      </w:pPr>
+        <w:t xml:space="preserve"> – canceled by user</w:t>
+      </w:r>
+    </w:p>
+    <w:p>
+      <w:pPr>
+        <w:pStyle w:val="NoSpacing"/>
+        <w:ind w:left="720"/>
+      </w:pPr>
+      <w:r>
+        <w:t>4 – could not stabilize valve within timeout</w:t>
+      </w:r>
+    </w:p>
+    <w:p>
+      <w:pPr>
+        <w:pStyle w:val="NoSpacing"/>
+        <w:ind w:left="720"/>
+      </w:pPr>
+      <w:r>
+        <w:t>5 – overall timeout running the test</w:t>
+      </w:r>
+    </w:p>
+    <w:p>
+      <w:pPr>
+        <w:pStyle w:val="NoSpacing"/>
+        <w:ind w:left="720"/>
+      </w:pPr>
+      <w:r>
+        <w:t>6 – current faults prevent PST to run</w:t>
+      </w:r>
+    </w:p>
+    <w:p>
+      <w:pPr>
+        <w:pStyle w:val="NoSpacing"/>
+        <w:ind w:left="720"/>
+      </w:pPr>
+      <w:r>
+        <w:t>7 – PST not allowed</w:t>
+      </w:r>
+    </w:p>
+    <w:p>
+      <w:pPr>
+        <w:pStyle w:val="NoSpacing"/>
+      </w:pPr>
+      <w:r>
+        <w:t>[13] = Dwell (pause) time per configuration</w:t>
+      </w:r>
+    </w:p>
+    <w:p>
+      <w:pPr>
+        <w:pStyle w:val="NoSpacing"/>
+      </w:pPr>
+      <w:r>
+        <w:t>[14] = travel magnitude, %, per configuration</w:t>
+      </w:r>
+    </w:p>
+    <w:p>
+      <w:pPr>
+        <w:pStyle w:val="NoSpacing"/>
+      </w:pPr>
+      <w:r>
+        <w:t>[15] = ramp speed, %/s, per configuration</w:t>
+      </w:r>
+    </w:p>
+    <w:p>
+      <w:pPr>
+        <w:pStyle w:val="NoSpacing"/>
+      </w:pPr>
+    </w:p>
+    <w:p>
+      <w:r>
+        <w:t xml:space="preserve">The PST header extension is not populated until the test ends. However, the samples – and data collection header – are valid and </w:t>
+      </w:r>
+      <w:r>
+        <w:t>may be retrieved on the fly.</w:t>
+      </w:r>
     </w:p>
     <w:p>
       <w:pPr>
@@ -544,783 +1287,21 @@
       </w:r>
     </w:p>
     <w:p>
-      <w:pPr>
-        <w:pStyle w:val="NoSpacing"/>
-      </w:pPr>
-      <w:r>
-        <w:t>Each sample is an array of two int16_t:</w:t>
-      </w:r>
-    </w:p>
-    <w:p>
-      <w:pPr>
-        <w:pStyle w:val="NoSpacing"/>
-      </w:pPr>
-      <w:r>
-        <w:t xml:space="preserve">[0] = </w:t>
-      </w:r>
-      <w:r>
-        <w:t>setpoint</w:t>
-      </w:r>
-      <w:r>
-        <w:t>, %</w:t>
-      </w:r>
-    </w:p>
-    <w:p>
-      <w:pPr>
-        <w:pStyle w:val="NoSpacing"/>
-      </w:pPr>
-      <w:r>
-        <w:t xml:space="preserve">[1] = </w:t>
-      </w:r>
-      <w:r>
-        <w:t>position, %</w:t>
-      </w:r>
-    </w:p>
-    <w:p>
-      <w:pPr>
-        <w:pStyle w:val="NoSpacing"/>
-      </w:pPr>
-    </w:p>
-    <w:p>
-      <w:pPr>
-        <w:pStyle w:val="NoSpacing"/>
-      </w:pPr>
-    </w:p>
+      <w:r>
+        <w:t xml:space="preserve">It is the same as in data collection data payload. </w:t>
+      </w:r>
+    </w:p>
+    <w:p>
+      <w:r>
+        <w:t>It is worth noting that bitmap of collected data is taken from PST configuration, not data collection configuration.</w:t>
+      </w:r>
+    </w:p>
+    <w:p/>
     <w:p>
       <w:pPr>
         <w:pStyle w:val="Heading1"/>
       </w:pPr>
       <w:r>
-        <w:t>Ramp test</w:t>
-      </w:r>
-    </w:p>
-    <w:p>
-      <w:pPr>
-        <w:pStyle w:val="Heading2"/>
-      </w:pPr>
-      <w:r>
-        <w:t>Header</w:t>
-      </w:r>
-    </w:p>
-    <w:p>
-      <w:pPr>
-        <w:pStyle w:val="NoSpacing"/>
-      </w:pPr>
-      <w:r>
-        <w:t xml:space="preserve">[0] = </w:t>
-      </w:r>
-      <w:r>
-        <w:t>4</w:t>
-      </w:r>
-      <w:r>
-        <w:t xml:space="preserve"> – </w:t>
-      </w:r>
-      <w:r>
-        <w:t>Ramp test</w:t>
-      </w:r>
-    </w:p>
-    <w:p>
-      <w:pPr>
-        <w:pStyle w:val="NoSpacing"/>
-      </w:pPr>
-      <w:r>
-        <w:t>[1] = 0 (version)</w:t>
-      </w:r>
-    </w:p>
-    <w:p>
-      <w:pPr>
-        <w:pStyle w:val="NoSpacing"/>
-      </w:pPr>
-      <w:r>
-        <w:t>[2] = 24 (header size)</w:t>
-      </w:r>
-    </w:p>
-    <w:p>
-      <w:pPr>
-        <w:pStyle w:val="NoSpacing"/>
-      </w:pPr>
-      <w:r>
-        <w:t>[3] = number of samples</w:t>
-      </w:r>
-    </w:p>
-    <w:p>
-      <w:pPr>
-        <w:pStyle w:val="NoSpacing"/>
-      </w:pPr>
-      <w:r>
-        <w:t>[4] = Start Position, %</w:t>
-      </w:r>
-    </w:p>
-    <w:p>
-      <w:pPr>
-        <w:pStyle w:val="NoSpacing"/>
-      </w:pPr>
-      <w:r>
-        <w:t>[5] = End Position, %</w:t>
-      </w:r>
-    </w:p>
-    <w:p>
-      <w:pPr>
-        <w:pStyle w:val="NoSpacing"/>
-      </w:pPr>
-      <w:r>
-        <w:t xml:space="preserve">[6] = Setpoint Ramp Speed, in %/sec </w:t>
-      </w:r>
-    </w:p>
-    <w:p>
-      <w:pPr>
-        <w:pStyle w:val="NoSpacing"/>
-      </w:pPr>
-      <w:r>
-        <w:t>[7] = Sampling interval in 5 ms ticks</w:t>
-      </w:r>
-    </w:p>
-    <w:p>
-      <w:pPr>
-        <w:pStyle w:val="NoSpacing"/>
-      </w:pPr>
-      <w:r>
-        <w:t>[8] = Direction: 0-both directions, 1-one direction</w:t>
-      </w:r>
-    </w:p>
-    <w:p>
-      <w:pPr>
-        <w:pStyle w:val="NoSpacing"/>
-      </w:pPr>
-      <w:r>
-        <w:t>[</w:t>
-      </w:r>
-      <w:r>
-        <w:t>9</w:t>
-      </w:r>
-      <w:r>
-        <w:t>] = Samples in First Direction (if up/down test, where is the end of first direction)</w:t>
-      </w:r>
-    </w:p>
-    <w:p>
-      <w:pPr>
-        <w:pStyle w:val="NoSpacing"/>
-      </w:pPr>
-    </w:p>
-    <w:p>
-      <w:pPr>
-        <w:pStyle w:val="NoSpacing"/>
-      </w:pPr>
-      <w:r>
-        <w:t>The header is not populated until the test completes</w:t>
-      </w:r>
-    </w:p>
-    <w:p>
-      <w:pPr>
-        <w:pStyle w:val="NoSpacing"/>
-      </w:pPr>
-    </w:p>
-    <w:p>
-      <w:pPr>
-        <w:pStyle w:val="Heading2"/>
-      </w:pPr>
-      <w:r>
-        <w:t>Sample in the data payload</w:t>
-      </w:r>
-    </w:p>
-    <w:p>
-      <w:pPr>
-        <w:pStyle w:val="NoSpacing"/>
-      </w:pPr>
-      <w:r>
-        <w:t>Each sample is an array of two int16_t:</w:t>
-      </w:r>
-    </w:p>
-    <w:p>
-      <w:pPr>
-        <w:pStyle w:val="NoSpacing"/>
-      </w:pPr>
-      <w:r>
-        <w:t>[0] = setpoint, %</w:t>
-      </w:r>
-    </w:p>
-    <w:p>
-      <w:pPr>
-        <w:pStyle w:val="NoSpacing"/>
-      </w:pPr>
-      <w:r>
-        <w:t>[1] = position, %</w:t>
-      </w:r>
-    </w:p>
-    <w:p/>
-    <w:p>
-      <w:pPr>
-        <w:pStyle w:val="Heading1"/>
-      </w:pPr>
-      <w:r>
-        <w:t>Data collection</w:t>
-      </w:r>
-    </w:p>
-    <w:p>
-      <w:pPr>
-        <w:pStyle w:val="Heading2"/>
-      </w:pPr>
-      <w:r>
-        <w:t>Header</w:t>
-      </w:r>
-    </w:p>
-    <w:p>
-      <w:pPr>
-        <w:pStyle w:val="NoSpacing"/>
-      </w:pPr>
-      <w:r>
-        <w:t xml:space="preserve">[0] = </w:t>
-      </w:r>
-      <w:r>
-        <w:t>0x5500</w:t>
-      </w:r>
-      <w:r>
-        <w:t xml:space="preserve"> – </w:t>
-      </w:r>
-      <w:r>
-        <w:t>Data collection</w:t>
-      </w:r>
-    </w:p>
-    <w:p>
-      <w:pPr>
-        <w:pStyle w:val="NoSpacing"/>
-      </w:pPr>
-      <w:r>
-        <w:lastRenderedPageBreak/>
-        <w:t>[1] = 0 (version)</w:t>
-      </w:r>
-    </w:p>
-    <w:p>
-      <w:pPr>
-        <w:pStyle w:val="NoSpacing"/>
-      </w:pPr>
-      <w:r>
-        <w:t>[2] = 24 (header size)</w:t>
-      </w:r>
-    </w:p>
-    <w:p>
-      <w:pPr>
-        <w:pStyle w:val="NoSpacing"/>
-      </w:pPr>
-      <w:r>
-        <w:t>[3] = number of samples</w:t>
-      </w:r>
-      <w:r>
-        <w:t xml:space="preserve"> (incremental)</w:t>
-      </w:r>
-    </w:p>
-    <w:p>
-      <w:pPr>
-        <w:pStyle w:val="NoSpacing"/>
-      </w:pPr>
-      <w:r>
-        <w:t xml:space="preserve">[4] = </w:t>
-      </w:r>
-      <w:r>
-        <w:t>Bitmap of data in a sample</w:t>
-      </w:r>
-    </w:p>
-    <w:p>
-      <w:pPr>
-        <w:pStyle w:val="NoSpacing"/>
-        <w:ind w:left="720"/>
-      </w:pPr>
-      <w:r>
-        <w:t xml:space="preserve">0 </w:t>
-      </w:r>
-      <w:r>
-        <w:t>–</w:t>
-      </w:r>
-      <w:r>
-        <w:t xml:space="preserve"> position</w:t>
-      </w:r>
-      <w:r>
-        <w:t>, %</w:t>
-      </w:r>
-    </w:p>
-    <w:p>
-      <w:pPr>
-        <w:pStyle w:val="NoSpacing"/>
-        <w:ind w:left="720"/>
-      </w:pPr>
-      <w:r>
-        <w:t>1 – main pressure, psi</w:t>
-      </w:r>
-    </w:p>
-    <w:p>
-      <w:pPr>
-        <w:pStyle w:val="NoSpacing"/>
-        <w:ind w:left="720"/>
-      </w:pPr>
-      <w:r>
-        <w:t>2 – pilot pressure, psi</w:t>
-      </w:r>
-    </w:p>
-    <w:p>
-      <w:pPr>
-        <w:pStyle w:val="NoSpacing"/>
-        <w:ind w:left="720"/>
-      </w:pPr>
-      <w:r>
-        <w:t>3 – supply pressure, psi</w:t>
-      </w:r>
-    </w:p>
-    <w:p>
-      <w:pPr>
-        <w:pStyle w:val="NoSpacing"/>
-        <w:ind w:left="720"/>
-      </w:pPr>
-      <w:r>
-        <w:t>4 – actuator pressure B, psi</w:t>
-      </w:r>
-    </w:p>
-    <w:p>
-      <w:pPr>
-        <w:pStyle w:val="NoSpacing"/>
-        <w:ind w:left="720"/>
-      </w:pPr>
-      <w:r>
-        <w:t>5 – Setpoint, %</w:t>
-      </w:r>
-    </w:p>
-    <w:p>
-      <w:pPr>
-        <w:pStyle w:val="NoSpacing"/>
-        <w:ind w:left="720"/>
-      </w:pPr>
-      <w:r>
-        <w:t>6 – I/P current, mA</w:t>
-      </w:r>
-    </w:p>
-    <w:p>
-      <w:pPr>
-        <w:pStyle w:val="NoSpacing"/>
-        <w:ind w:left="720"/>
-      </w:pPr>
-      <w:r>
-        <w:t>7 – Analog input, mA</w:t>
-      </w:r>
-    </w:p>
-    <w:p>
-      <w:pPr>
-        <w:pStyle w:val="NoSpacing"/>
-      </w:pPr>
-      <w:r>
-        <w:t>[</w:t>
-      </w:r>
-      <w:r>
-        <w:t>5</w:t>
-      </w:r>
-      <w:r>
-        <w:t>] = Sampling interval in 5 ms ticks</w:t>
-      </w:r>
-    </w:p>
-    <w:p>
-      <w:pPr>
-        <w:pStyle w:val="NoSpacing"/>
-      </w:pPr>
-      <w:r>
-        <w:t>[</w:t>
-      </w:r>
-      <w:r>
-        <w:t>6</w:t>
-      </w:r>
-      <w:r>
-        <w:t xml:space="preserve">] = </w:t>
-      </w:r>
-      <w:r>
-        <w:t>Number of pre-samples</w:t>
-      </w:r>
-    </w:p>
-    <w:p>
-      <w:pPr>
-        <w:pStyle w:val="NoSpacing"/>
-      </w:pPr>
-      <w:r>
-        <w:t>[</w:t>
-      </w:r>
-      <w:r>
-        <w:t>7</w:t>
-      </w:r>
-      <w:r>
-        <w:t xml:space="preserve">] = </w:t>
-      </w:r>
-      <w:r>
-        <w:t>Process ID on whose behalf data is collected</w:t>
-      </w:r>
-    </w:p>
-    <w:p>
-      <w:pPr>
-        <w:pStyle w:val="NoSpacing"/>
-        <w:ind w:left="720"/>
-      </w:pPr>
-      <w:r>
-        <w:t>0 – standalone data collection</w:t>
-      </w:r>
-    </w:p>
-    <w:p>
-      <w:pPr>
-        <w:pStyle w:val="NoSpacing"/>
-        <w:ind w:left="720"/>
-      </w:pPr>
-      <w:r>
-        <w:t xml:space="preserve">16 </w:t>
-      </w:r>
-      <w:r>
-        <w:t>–</w:t>
-      </w:r>
-      <w:r>
-        <w:t xml:space="preserve"> PST</w:t>
-      </w:r>
-    </w:p>
-    <w:p>
-      <w:pPr>
-        <w:pStyle w:val="NoSpacing"/>
-      </w:pPr>
-    </w:p>
-    <w:p>
-      <w:pPr>
-        <w:pStyle w:val="NoSpacing"/>
-      </w:pPr>
-      <w:r>
-        <w:t xml:space="preserve">The header is populated </w:t>
-      </w:r>
-      <w:r>
-        <w:t>on the fly and data can be read in the background, while collection is running.</w:t>
-      </w:r>
-    </w:p>
-    <w:p>
-      <w:pPr>
-        <w:pStyle w:val="NoSpacing"/>
-      </w:pPr>
-      <w:r>
-        <w:t>Number of samples [3] increments automatically. Care should be taken not to read more samples than the header indicates.</w:t>
-      </w:r>
-    </w:p>
-    <w:p>
-      <w:pPr>
-        <w:pStyle w:val="NoSpacing"/>
-      </w:pPr>
-      <w:r>
-        <w:t>Data collection completion is manifested by unchanging number of samples.</w:t>
-      </w:r>
-    </w:p>
-    <w:p>
-      <w:pPr>
-        <w:pStyle w:val="NoSpacing"/>
-      </w:pPr>
-    </w:p>
-    <w:p>
-      <w:pPr>
-        <w:pStyle w:val="NoSpacing"/>
-      </w:pPr>
-    </w:p>
-    <w:p>
-      <w:pPr>
-        <w:pStyle w:val="Heading2"/>
-      </w:pPr>
-      <w:r>
-        <w:t>Sample in the data payload</w:t>
-      </w:r>
-    </w:p>
-    <w:p>
-      <w:pPr>
-        <w:pStyle w:val="NoSpacing"/>
-      </w:pPr>
-      <w:r>
-        <w:t>Each sample is an array of int16_t</w:t>
-      </w:r>
-      <w:r>
-        <w:t xml:space="preserve">. The number of elements in the array is the number of 1’s in </w:t>
-      </w:r>
-      <w:proofErr w:type="gramStart"/>
-      <w:r>
-        <w:t>header[</w:t>
-      </w:r>
-      <w:proofErr w:type="gramEnd"/>
-      <w:r>
-        <w:t>4] bitmap, and the n-</w:t>
-      </w:r>
-      <w:proofErr w:type="spellStart"/>
-      <w:r>
-        <w:t>th</w:t>
-      </w:r>
-      <w:proofErr w:type="spellEnd"/>
-      <w:r>
-        <w:t xml:space="preserve"> element must be interpreted as per n-</w:t>
-      </w:r>
-      <w:proofErr w:type="spellStart"/>
-      <w:r>
-        <w:t>th</w:t>
-      </w:r>
-      <w:proofErr w:type="spellEnd"/>
-      <w:r>
-        <w:t xml:space="preserve"> bit set in the bitmap.</w:t>
-      </w:r>
-    </w:p>
-    <w:p>
-      <w:pPr>
-        <w:pStyle w:val="NoSpacing"/>
-      </w:pPr>
-      <w:r>
-        <w:t>E.g. if bitmap is 0x31, the sample contains</w:t>
-      </w:r>
-    </w:p>
-    <w:p>
-      <w:pPr>
-        <w:pStyle w:val="NoSpacing"/>
-      </w:pPr>
-      <w:r>
-        <w:t xml:space="preserve">[0] = </w:t>
-      </w:r>
-      <w:r>
-        <w:t>position</w:t>
-      </w:r>
-      <w:r>
-        <w:t>, %</w:t>
-      </w:r>
-    </w:p>
-    <w:p>
-      <w:pPr>
-        <w:pStyle w:val="NoSpacing"/>
-      </w:pPr>
-      <w:r>
-        <w:t xml:space="preserve">[1] = </w:t>
-      </w:r>
-      <w:r>
-        <w:t>pressure B</w:t>
-      </w:r>
-      <w:r>
-        <w:t>,</w:t>
-      </w:r>
-      <w:r>
-        <w:t xml:space="preserve"> psi</w:t>
-      </w:r>
-    </w:p>
-    <w:p>
-      <w:pPr>
-        <w:pStyle w:val="NoSpacing"/>
-      </w:pPr>
-      <w:r>
-        <w:t>[2] = setpoint, %</w:t>
-      </w:r>
-    </w:p>
-    <w:p>
-      <w:pPr>
-        <w:pStyle w:val="NoSpacing"/>
-      </w:pPr>
-    </w:p>
-    <w:p>
-      <w:pPr>
-        <w:pStyle w:val="Heading1"/>
-      </w:pPr>
-      <w:r>
-        <w:t>Partial Stroke Test</w:t>
-      </w:r>
-    </w:p>
-    <w:p>
-      <w:pPr>
-        <w:pStyle w:val="NoSpacing"/>
-      </w:pPr>
-      <w:r>
-        <w:t>PST extends data collection header as follows:</w:t>
-      </w:r>
-    </w:p>
-    <w:p>
-      <w:pPr>
-        <w:pStyle w:val="NoSpacing"/>
-      </w:pPr>
-      <w:r>
-        <w:t>[8] = 0 (PST version)</w:t>
-      </w:r>
-    </w:p>
-    <w:p>
-      <w:pPr>
-        <w:pStyle w:val="NoSpacing"/>
-      </w:pPr>
-      <w:r>
-        <w:t>[9] = test result</w:t>
-      </w:r>
-    </w:p>
-    <w:p>
-      <w:pPr>
-        <w:pStyle w:val="NoSpacing"/>
-        <w:ind w:left="720"/>
-      </w:pPr>
-      <w:r>
-        <w:t>0 – OK</w:t>
-      </w:r>
-    </w:p>
-    <w:p>
-      <w:pPr>
-        <w:pStyle w:val="NoSpacing"/>
-        <w:ind w:left="720"/>
-      </w:pPr>
-      <w:r>
-        <w:t>1 – canceled</w:t>
-      </w:r>
-    </w:p>
-    <w:p>
-      <w:pPr>
-        <w:pStyle w:val="NoSpacing"/>
-        <w:ind w:left="720"/>
-      </w:pPr>
-      <w:r>
-        <w:t>2 – failed</w:t>
-      </w:r>
-    </w:p>
-    <w:p>
-      <w:pPr>
-        <w:pStyle w:val="NoSpacing"/>
-      </w:pPr>
-      <w:r>
-        <w:t>[10] = position at the start of the test, %</w:t>
-      </w:r>
-    </w:p>
-    <w:p>
-      <w:pPr>
-        <w:pStyle w:val="NoSpacing"/>
-      </w:pPr>
-      <w:r>
-        <w:t xml:space="preserve">[11] = </w:t>
-      </w:r>
-      <w:r>
-        <w:t xml:space="preserve">position at the </w:t>
-      </w:r>
-      <w:r>
-        <w:t>end</w:t>
-      </w:r>
-      <w:r>
-        <w:t xml:space="preserve"> of the test, %</w:t>
-      </w:r>
-    </w:p>
-    <w:p>
-      <w:pPr>
-        <w:pStyle w:val="NoSpacing"/>
-      </w:pPr>
-      <w:r>
-        <w:t>[12] = completion code</w:t>
-      </w:r>
-    </w:p>
-    <w:p>
-      <w:pPr>
-        <w:pStyle w:val="NoSpacing"/>
-        <w:ind w:left="720"/>
-      </w:pPr>
-      <w:r>
-        <w:t xml:space="preserve">0 – OK </w:t>
-      </w:r>
-    </w:p>
-    <w:p>
-      <w:pPr>
-        <w:pStyle w:val="NoSpacing"/>
-        <w:ind w:left="720"/>
-      </w:pPr>
-      <w:r>
-        <w:t>3</w:t>
-      </w:r>
-      <w:r>
-        <w:t xml:space="preserve"> – canceled by user</w:t>
-      </w:r>
-    </w:p>
-    <w:p>
-      <w:pPr>
-        <w:pStyle w:val="NoSpacing"/>
-        <w:ind w:left="720"/>
-      </w:pPr>
-      <w:r>
-        <w:t>4 – could not stabilize valve within timeout</w:t>
-      </w:r>
-    </w:p>
-    <w:p>
-      <w:pPr>
-        <w:pStyle w:val="NoSpacing"/>
-        <w:ind w:left="720"/>
-      </w:pPr>
-      <w:r>
-        <w:t>5 – overall timeout running the test</w:t>
-      </w:r>
-    </w:p>
-    <w:p>
-      <w:pPr>
-        <w:pStyle w:val="NoSpacing"/>
-        <w:ind w:left="720"/>
-      </w:pPr>
-      <w:r>
-        <w:lastRenderedPageBreak/>
-        <w:t>6 – current faults prevent PST to run</w:t>
-      </w:r>
-    </w:p>
-    <w:p>
-      <w:pPr>
-        <w:pStyle w:val="NoSpacing"/>
-        <w:ind w:left="720"/>
-      </w:pPr>
-      <w:r>
-        <w:t>7 – PST not allowed</w:t>
-      </w:r>
-    </w:p>
-    <w:p>
-      <w:pPr>
-        <w:pStyle w:val="NoSpacing"/>
-      </w:pPr>
-      <w:r>
-        <w:t>[13] = Dwell (pause) time per configuration</w:t>
-      </w:r>
-    </w:p>
-    <w:p>
-      <w:pPr>
-        <w:pStyle w:val="NoSpacing"/>
-      </w:pPr>
-      <w:r>
-        <w:t>[14] = travel magnitude, %, per configuration</w:t>
-      </w:r>
-    </w:p>
-    <w:p>
-      <w:pPr>
-        <w:pStyle w:val="NoSpacing"/>
-      </w:pPr>
-      <w:r>
-        <w:t>[15] = ramp speed, %/s, per configuration</w:t>
-      </w:r>
-    </w:p>
-    <w:p>
-      <w:pPr>
-        <w:pStyle w:val="NoSpacing"/>
-      </w:pPr>
-    </w:p>
-    <w:p>
-      <w:r>
-        <w:t xml:space="preserve">The PST header extension is not populated until the test ends. However, the samples – and data collection header – are valid and </w:t>
-      </w:r>
-      <w:r>
-        <w:t>may be retrieved on the fly.</w:t>
-      </w:r>
-    </w:p>
-    <w:p>
-      <w:pPr>
-        <w:pStyle w:val="Heading2"/>
-      </w:pPr>
-      <w:r>
-        <w:t>Sample in the data payload</w:t>
-      </w:r>
-    </w:p>
-    <w:p>
-      <w:r>
-        <w:t xml:space="preserve">It is the same as in data collection data payload. </w:t>
-      </w:r>
-    </w:p>
-    <w:p>
-      <w:r>
-        <w:t>It is worth noting that bitmap of collected data is taken from PST configuration, not data collection configuration.</w:t>
-      </w:r>
-    </w:p>
-    <w:p/>
-    <w:p>
-      <w:pPr>
-        <w:pStyle w:val="Heading1"/>
-      </w:pPr>
-      <w:r>
         <w:t>Retrieving the diagnostic buffer from the device.</w:t>
       </w:r>
     </w:p>
@@ -1329,13 +1310,7 @@
         <w:pStyle w:val="NoSpacing"/>
       </w:pPr>
       <w:r>
-        <w:t xml:space="preserve">Parameter </w:t>
-      </w:r>
-      <w:r>
-        <w:t>DIAGNOSTIC_DATA</w:t>
-      </w:r>
-      <w:r>
-        <w:t xml:space="preserve"> is used to retrieve the content of the diagnostic buffer piecemeal.</w:t>
+        <w:t>Parameter DIAGNOSTIC_DATA is used to retrieve the content of the diagnostic buffer piecemeal.</w:t>
       </w:r>
     </w:p>
     <w:p>
@@ -1375,19 +1350,7 @@
         <w:pStyle w:val="NoSpacing"/>
       </w:pPr>
       <w:r>
-        <w:t xml:space="preserve">[3] - [26] </w:t>
-      </w:r>
-      <w:r>
-        <w:t>–</w:t>
-      </w:r>
-      <w:r>
-        <w:t xml:space="preserve"> </w:t>
-      </w:r>
-      <w:r>
-        <w:t xml:space="preserve">a segment of </w:t>
-      </w:r>
-      <w:r>
-        <w:t xml:space="preserve">Diagnostic </w:t>
+        <w:t xml:space="preserve">[3] - [26] – a segment of Diagnostic </w:t>
       </w:r>
       <w:r>
         <w:t>d</w:t>
@@ -1399,7 +1362,29 @@
         <w:t xml:space="preserve">payload </w:t>
       </w:r>
       <w:r>
-        <w:t>from the buffer</w:t>
+        <w:t>from the buffer.</w:t>
+      </w:r>
+    </w:p>
+    <w:p>
+      <w:pPr>
+        <w:pStyle w:val="NoSpacing"/>
+      </w:pPr>
+    </w:p>
+    <w:p>
+      <w:pPr>
+        <w:pStyle w:val="NoSpacing"/>
+      </w:pPr>
+      <w:r>
+        <w:t>[0] is</w:t>
+      </w:r>
+      <w:r>
+        <w:t xml:space="preserve"> a</w:t>
+      </w:r>
+      <w:r>
+        <w:t xml:space="preserve"> writable value in the array and may be used to initiate the read procedure, by writing 0, in which case the diagnostic header is read. The value is autoincremented after each read of the array with sub-index 0</w:t>
+      </w:r>
+      <w:r>
+        <w:t>, provided that useful data were read</w:t>
       </w:r>
       <w:r>
         <w:t>.</w:t>
@@ -1409,43 +1394,6 @@
       <w:pPr>
         <w:pStyle w:val="NoSpacing"/>
       </w:pPr>
-    </w:p>
-    <w:p>
-      <w:pPr>
-        <w:pStyle w:val="NoSpacing"/>
-      </w:pPr>
-      <w:r>
-        <w:t>[0] is</w:t>
-      </w:r>
-      <w:r>
-        <w:t xml:space="preserve"> a</w:t>
-      </w:r>
-      <w:r>
-        <w:t xml:space="preserve"> writable value in the array and may be used to initiate the read procedure, by writing 0</w:t>
-      </w:r>
-      <w:r>
-        <w:t>, in which case the diagnostic header is read</w:t>
-      </w:r>
-      <w:r>
-        <w:t xml:space="preserve">. The value </w:t>
-      </w:r>
-      <w:r>
-        <w:t>is</w:t>
-      </w:r>
-      <w:r>
-        <w:t xml:space="preserve"> autoincremented after each read of the array with sub-index 0</w:t>
-      </w:r>
-      <w:r>
-        <w:t>, provided that useful data were read</w:t>
-      </w:r>
-      <w:r>
-        <w:t>.</w:t>
-      </w:r>
-    </w:p>
-    <w:p>
-      <w:pPr>
-        <w:pStyle w:val="NoSpacing"/>
-      </w:pPr>
       <w:r>
         <w:t xml:space="preserve">The read routine should compare [0] with expected value (previous [0] </w:t>
       </w:r>
@@ -1467,15 +1415,7 @@
         <w:pStyle w:val="NoSpacing"/>
       </w:pPr>
       <w:r>
-        <w:t xml:space="preserve">[1] is an optional writable value meaning how many samples of dimension 2 to skip. A non-zero value is not very useful for data collection and PST, unless exactly two variables are being collected. </w:t>
-      </w:r>
-      <w:proofErr w:type="gramStart"/>
-      <w:r>
-        <w:t>It’s</w:t>
-      </w:r>
-      <w:proofErr w:type="gramEnd"/>
-      <w:r>
-        <w:t xml:space="preserve"> main purpose is to provide a quick preview of results of tests which </w:t>
+        <w:t xml:space="preserve">[1] is an optional writable value meaning how many samples of dimension 2 to skip. A non-zero value is not very useful for data collection and PST, unless exactly two variables are being collected. It’s main purpose is to provide a quick preview of results of tests which </w:t>
       </w:r>
       <w:r>
         <w:t>do not populate the header until completion.</w:t>
@@ -1490,8 +1430,6 @@
       <w:pPr>
         <w:pStyle w:val="NoSpacing"/>
       </w:pPr>
-      <w:bookmarkStart w:id="1" w:name="_GoBack"/>
-      <w:bookmarkEnd w:id="1"/>
     </w:p>
     <w:p>
       <w:pPr>
@@ -1646,7 +1584,7 @@
       </w:pPr>
     </w:pPrDefault>
   </w:docDefaults>
-  <w:latentStyles w:defLockedState="0" w:defUIPriority="99" w:defSemiHidden="0" w:defUnhideWhenUsed="0" w:defQFormat="0" w:count="375">
+  <w:latentStyles w:defLockedState="0" w:defUIPriority="99" w:defSemiHidden="0" w:defUnhideWhenUsed="0" w:defQFormat="0" w:count="376">
     <w:lsdException w:name="Normal" w:uiPriority="0"/>
     <w:lsdException w:name="heading 1" w:uiPriority="9" w:qFormat="1"/>
     <w:lsdException w:name="heading 2" w:semiHidden="1" w:uiPriority="9" w:unhideWhenUsed="1" w:qFormat="1"/>
@@ -1752,7 +1690,6 @@
     <w:lsdException w:name="HTML Sample" w:semiHidden="1" w:unhideWhenUsed="1"/>
     <w:lsdException w:name="HTML Typewriter" w:semiHidden="1" w:unhideWhenUsed="1"/>
     <w:lsdException w:name="HTML Variable" w:semiHidden="1" w:unhideWhenUsed="1"/>
-    <w:lsdException w:name="Normal Table" w:semiHidden="1" w:unhideWhenUsed="1"/>
     <w:lsdException w:name="annotation subject" w:semiHidden="1" w:unhideWhenUsed="1"/>
     <w:lsdException w:name="No List" w:semiHidden="1" w:unhideWhenUsed="1"/>
     <w:lsdException w:name="Outline List 1" w:semiHidden="1" w:unhideWhenUsed="1"/>
@@ -1799,10 +1736,8 @@
     <w:lsdException w:name="Table Subtle 2" w:semiHidden="1" w:unhideWhenUsed="1"/>
     <w:lsdException w:name="Table Web 1" w:semiHidden="1" w:unhideWhenUsed="1"/>
     <w:lsdException w:name="Table Web 2" w:semiHidden="1" w:unhideWhenUsed="1"/>
-    <w:lsdException w:name="Table Web 3" w:semiHidden="1" w:unhideWhenUsed="1"/>
     <w:lsdException w:name="Balloon Text" w:semiHidden="1" w:unhideWhenUsed="1"/>
     <w:lsdException w:name="Table Grid" w:uiPriority="39"/>
-    <w:lsdException w:name="Table Theme" w:semiHidden="1" w:unhideWhenUsed="1"/>
     <w:lsdException w:name="Placeholder Text" w:semiHidden="1"/>
     <w:lsdException w:name="No Spacing" w:uiPriority="1" w:qFormat="1"/>
     <w:lsdException w:name="Light Shading" w:uiPriority="60"/>
@@ -2022,6 +1957,7 @@
     <w:lsdException w:name="Smart Hyperlink" w:semiHidden="1" w:unhideWhenUsed="1"/>
     <w:lsdException w:name="Hashtag" w:semiHidden="1" w:unhideWhenUsed="1"/>
     <w:lsdException w:name="Unresolved Mention" w:semiHidden="1" w:unhideWhenUsed="1"/>
+    <w:lsdException w:name="Smart Link" w:semiHidden="1" w:unhideWhenUsed="1"/>
   </w:latentStyles>
   <w:style w:type="paragraph" w:default="1" w:styleId="Normal">
     <w:name w:val="Normal"/>

</xml_diff>

<commit_message>
Added info to the document
git-tfs-id: [http://szvptemfou01:8080/tfs/DefaultCollection]$/FW SVI FF Releases/Release3/Docs;C88758
</commit_message>
<xml_diff>
--- a/Docs/DesignEtc/Design/Diagnostic buffer layout in SVI FF.docx
+++ b/Docs/DesignEtc/Design/Diagnostic buffer layout in SVI FF.docx
@@ -1,6 +1,6 @@
 
 <file path=word/document.xml><?xml version="1.0" encoding="utf-8"?>
-<w:document xmlns:wpc="http://schemas.microsoft.com/office/word/2010/wordprocessingCanvas" xmlns:cx="http://schemas.microsoft.com/office/drawing/2014/chartex" xmlns:cx1="http://schemas.microsoft.com/office/drawing/2015/9/8/chartex" xmlns:cx2="http://schemas.microsoft.com/office/drawing/2015/10/21/chartex" xmlns:cx3="http://schemas.microsoft.com/office/drawing/2016/5/9/chartex" xmlns:cx4="http://schemas.microsoft.com/office/drawing/2016/5/10/chartex" xmlns:cx5="http://schemas.microsoft.com/office/drawing/2016/5/11/chartex" xmlns:cx6="http://schemas.microsoft.com/office/drawing/2016/5/12/chartex" xmlns:cx7="http://schemas.microsoft.com/office/drawing/2016/5/13/chartex" xmlns:cx8="http://schemas.microsoft.com/office/drawing/2016/5/14/chartex" xmlns:mc="http://schemas.openxmlformats.org/markup-compatibility/2006" xmlns:aink="http://schemas.microsoft.com/office/drawing/2016/ink" xmlns:am3d="http://schemas.microsoft.com/office/drawing/2017/model3d" xmlns:o="urn:schemas-microsoft-com:office:office" xmlns:r="http://schemas.openxmlformats.org/officeDocument/2006/relationships" xmlns:m="http://schemas.openxmlformats.org/officeDocument/2006/math" xmlns:v="urn:schemas-microsoft-com:vml" xmlns:wp14="http://schemas.microsoft.com/office/word/2010/wordprocessingDrawing" xmlns:wp="http://schemas.openxmlformats.org/drawingml/2006/wordprocessingDrawing" xmlns:w10="urn:schemas-microsoft-com:office:word" xmlns:w="http://schemas.openxmlformats.org/wordprocessingml/2006/main" xmlns:w14="http://schemas.microsoft.com/office/word/2010/wordml" xmlns:w15="http://schemas.microsoft.com/office/word/2012/wordml" xmlns:w16cid="http://schemas.microsoft.com/office/word/2016/wordml/cid" xmlns:w16se="http://schemas.microsoft.com/office/word/2015/wordml/symex" xmlns:wpg="http://schemas.microsoft.com/office/word/2010/wordprocessingGroup" xmlns:wpi="http://schemas.microsoft.com/office/word/2010/wordprocessingInk" xmlns:wne="http://schemas.microsoft.com/office/word/2006/wordml" xmlns:wps="http://schemas.microsoft.com/office/word/2010/wordprocessingShape" mc:Ignorable="w14 w15 w16se w16cid wp14">
+<w:document xmlns:wpc="http://schemas.microsoft.com/office/word/2010/wordprocessingCanvas" xmlns:cx="http://schemas.microsoft.com/office/drawing/2014/chartex" xmlns:cx1="http://schemas.microsoft.com/office/drawing/2015/9/8/chartex" xmlns:cx2="http://schemas.microsoft.com/office/drawing/2015/10/21/chartex" xmlns:cx3="http://schemas.microsoft.com/office/drawing/2016/5/9/chartex" xmlns:cx4="http://schemas.microsoft.com/office/drawing/2016/5/10/chartex" xmlns:cx5="http://schemas.microsoft.com/office/drawing/2016/5/11/chartex" xmlns:cx6="http://schemas.microsoft.com/office/drawing/2016/5/12/chartex" xmlns:cx7="http://schemas.microsoft.com/office/drawing/2016/5/13/chartex" xmlns:cx8="http://schemas.microsoft.com/office/drawing/2016/5/14/chartex" xmlns:mc="http://schemas.openxmlformats.org/markup-compatibility/2006" xmlns:aink="http://schemas.microsoft.com/office/drawing/2016/ink" xmlns:am3d="http://schemas.microsoft.com/office/drawing/2017/model3d" xmlns:o="urn:schemas-microsoft-com:office:office" xmlns:r="http://schemas.openxmlformats.org/officeDocument/2006/relationships" xmlns:m="http://schemas.openxmlformats.org/officeDocument/2006/math" xmlns:v="urn:schemas-microsoft-com:vml" xmlns:wp14="http://schemas.microsoft.com/office/word/2010/wordprocessingDrawing" xmlns:wp="http://schemas.openxmlformats.org/drawingml/2006/wordprocessingDrawing" xmlns:w10="urn:schemas-microsoft-com:office:word" xmlns:w="http://schemas.openxmlformats.org/wordprocessingml/2006/main" xmlns:w14="http://schemas.microsoft.com/office/word/2010/wordml" xmlns:w15="http://schemas.microsoft.com/office/word/2012/wordml" xmlns:w16cex="http://schemas.microsoft.com/office/word/2018/wordml/cex" xmlns:w16cid="http://schemas.microsoft.com/office/word/2016/wordml/cid" xmlns:w16="http://schemas.microsoft.com/office/word/2018/wordml" xmlns:w16se="http://schemas.microsoft.com/office/word/2015/wordml/symex" xmlns:wpg="http://schemas.microsoft.com/office/word/2010/wordprocessingGroup" xmlns:wpi="http://schemas.microsoft.com/office/word/2010/wordprocessingInk" xmlns:wne="http://schemas.microsoft.com/office/word/2006/wordml" xmlns:wps="http://schemas.microsoft.com/office/word/2010/wordprocessingShape" mc:Ignorable="w14 w15 w16se w16cid w16 w16cex wp14">
   <w:body>
     <w:p>
       <w:pPr>
@@ -12,6 +12,14 @@
     </w:p>
     <w:p>
       <w:pPr>
+        <w:pStyle w:val="Subtitle"/>
+      </w:pPr>
+      <w:r>
+        <w:t>Versions 0 and 1</w:t>
+      </w:r>
+    </w:p>
+    <w:p>
+      <w:pPr>
         <w:pStyle w:val="NoSpacing"/>
       </w:pPr>
       <w:r>
@@ -36,6 +44,8 @@
       <w:pPr>
         <w:pStyle w:val="Heading1"/>
       </w:pPr>
+      <w:bookmarkStart w:id="0" w:name="_The_first_header"/>
+      <w:bookmarkEnd w:id="0"/>
       <w:r>
         <w:t xml:space="preserve">The </w:t>
       </w:r>
@@ -92,6 +102,24 @@
         <w:pStyle w:val="NoSpacing"/>
       </w:pPr>
       <w:r>
+        <w:t xml:space="preserve">[N-4] = high halfword of sampling interval in 5-ms ticks (normally, 0, except extreme ranges of data collection) – </w:t>
+      </w:r>
+      <w:r>
+        <w:rPr>
+          <w:b/>
+          <w:bCs/>
+        </w:rPr>
+        <w:t>version 1 only</w:t>
+      </w:r>
+      <w:r>
+        <w:t>.</w:t>
+      </w:r>
+    </w:p>
+    <w:p>
+      <w:pPr>
+        <w:pStyle w:val="NoSpacing"/>
+      </w:pPr>
+      <w:r>
         <w:t>[N-3] = consecutive index of the buffer use (auto-increments). Resets to 0 on device reset</w:t>
       </w:r>
     </w:p>
@@ -102,8 +130,6 @@
       <w:r>
         <w:t>[N-2][N-1] = “HART” device id of the device, as a byte sequence.</w:t>
       </w:r>
-      <w:bookmarkStart w:id="0" w:name="_GoBack"/>
-      <w:bookmarkEnd w:id="0"/>
     </w:p>
     <w:p>
       <w:pPr>
@@ -337,6 +363,9 @@
       <w:r>
         <w:t>[7] = Sampling interval in 5 ms ticks</w:t>
       </w:r>
+      <w:r>
+        <w:t>, low halfword</w:t>
+      </w:r>
     </w:p>
     <w:p>
       <w:pPr>
@@ -412,6 +441,7 @@
         <w:pStyle w:val="Heading2"/>
       </w:pPr>
       <w:r>
+        <w:lastRenderedPageBreak/>
         <w:t xml:space="preserve">Sample in </w:t>
       </w:r>
       <w:r>
@@ -445,863 +475,870 @@
         <w:pStyle w:val="NoSpacing"/>
       </w:pPr>
       <w:r>
+        <w:t>[1] = main pressure, psi</w:t>
+      </w:r>
+    </w:p>
+    <w:p>
+      <w:pPr>
+        <w:pStyle w:val="NoSpacing"/>
+      </w:pPr>
+    </w:p>
+    <w:p>
+      <w:pPr>
+        <w:pStyle w:val="Heading1"/>
+      </w:pPr>
+      <w:r>
+        <w:t>Step test</w:t>
+      </w:r>
+    </w:p>
+    <w:p>
+      <w:pPr>
+        <w:pStyle w:val="Heading2"/>
+      </w:pPr>
+      <w:r>
+        <w:t>Header</w:t>
+      </w:r>
+    </w:p>
+    <w:p>
+      <w:pPr>
+        <w:pStyle w:val="NoSpacing"/>
+      </w:pPr>
+      <w:r>
+        <w:t xml:space="preserve">[0] = </w:t>
+      </w:r>
+      <w:r>
+        <w:t>3</w:t>
+      </w:r>
+      <w:r>
+        <w:t xml:space="preserve"> – </w:t>
+      </w:r>
+      <w:r>
+        <w:t>Step test</w:t>
+      </w:r>
+    </w:p>
+    <w:p>
+      <w:pPr>
+        <w:pStyle w:val="NoSpacing"/>
+      </w:pPr>
+      <w:r>
+        <w:t>[1] = 0 (version)</w:t>
+      </w:r>
+    </w:p>
+    <w:p>
+      <w:pPr>
+        <w:pStyle w:val="NoSpacing"/>
+      </w:pPr>
+      <w:r>
+        <w:t>[2] = 24 (header size)</w:t>
+      </w:r>
+    </w:p>
+    <w:p>
+      <w:pPr>
+        <w:pStyle w:val="NoSpacing"/>
+      </w:pPr>
+      <w:r>
+        <w:t>[3] = number of samples</w:t>
+      </w:r>
+    </w:p>
+    <w:p>
+      <w:pPr>
+        <w:pStyle w:val="NoSpacing"/>
+      </w:pPr>
+      <w:r>
+        <w:t>[4] = Start Position, %</w:t>
+      </w:r>
+    </w:p>
+    <w:p>
+      <w:pPr>
+        <w:pStyle w:val="NoSpacing"/>
+      </w:pPr>
+      <w:r>
+        <w:t>[5] = End Position, %</w:t>
+      </w:r>
+    </w:p>
+    <w:p>
+      <w:pPr>
+        <w:pStyle w:val="NoSpacing"/>
+      </w:pPr>
+      <w:r>
+        <w:t xml:space="preserve">[6] = </w:t>
+      </w:r>
+      <w:r>
+        <w:t>Sampling time (per configuration)</w:t>
+      </w:r>
+    </w:p>
+    <w:p>
+      <w:pPr>
+        <w:pStyle w:val="NoSpacing"/>
+      </w:pPr>
+      <w:r>
+        <w:t>[7] = Sampling interval in 5 ms ticks</w:t>
+      </w:r>
+      <w:r>
+        <w:t>, low halfword</w:t>
+      </w:r>
+    </w:p>
+    <w:p>
+      <w:pPr>
+        <w:pStyle w:val="NoSpacing"/>
+      </w:pPr>
+    </w:p>
+    <w:p>
+      <w:pPr>
+        <w:pStyle w:val="NoSpacing"/>
+      </w:pPr>
+      <w:r>
+        <w:t>The header is not populated until the test completes</w:t>
+      </w:r>
+    </w:p>
+    <w:p>
+      <w:pPr>
+        <w:pStyle w:val="NoSpacing"/>
+      </w:pPr>
+    </w:p>
+    <w:p>
+      <w:pPr>
+        <w:pStyle w:val="Heading2"/>
+      </w:pPr>
+      <w:r>
+        <w:t>Sample in the data payload</w:t>
+      </w:r>
+    </w:p>
+    <w:p>
+      <w:pPr>
+        <w:pStyle w:val="NoSpacing"/>
+      </w:pPr>
+      <w:r>
+        <w:t>Each sample is an array of two int16_t:</w:t>
+      </w:r>
+    </w:p>
+    <w:p>
+      <w:pPr>
+        <w:pStyle w:val="NoSpacing"/>
+      </w:pPr>
+      <w:r>
+        <w:t xml:space="preserve">[0] = </w:t>
+      </w:r>
+      <w:r>
+        <w:t>setpoint</w:t>
+      </w:r>
+      <w:r>
+        <w:t>, %</w:t>
+      </w:r>
+    </w:p>
+    <w:p>
+      <w:pPr>
+        <w:pStyle w:val="NoSpacing"/>
+      </w:pPr>
+      <w:r>
+        <w:t xml:space="preserve">[1] = </w:t>
+      </w:r>
+      <w:r>
+        <w:t>position, %</w:t>
+      </w:r>
+    </w:p>
+    <w:p>
+      <w:pPr>
+        <w:pStyle w:val="NoSpacing"/>
+      </w:pPr>
+    </w:p>
+    <w:p>
+      <w:pPr>
+        <w:pStyle w:val="NoSpacing"/>
+      </w:pPr>
+    </w:p>
+    <w:p>
+      <w:pPr>
+        <w:pStyle w:val="Heading1"/>
+      </w:pPr>
+      <w:r>
+        <w:t>Ramp test</w:t>
+      </w:r>
+    </w:p>
+    <w:p>
+      <w:pPr>
+        <w:pStyle w:val="Heading2"/>
+      </w:pPr>
+      <w:r>
+        <w:t>Header</w:t>
+      </w:r>
+    </w:p>
+    <w:p>
+      <w:pPr>
+        <w:pStyle w:val="NoSpacing"/>
+      </w:pPr>
+      <w:r>
+        <w:t>[0] = 4</w:t>
+      </w:r>
+      <w:r>
+        <w:t xml:space="preserve"> – </w:t>
+      </w:r>
+      <w:r>
+        <w:t>Ramp test</w:t>
+      </w:r>
+    </w:p>
+    <w:p>
+      <w:pPr>
+        <w:pStyle w:val="NoSpacing"/>
+      </w:pPr>
+      <w:r>
+        <w:t>[1] = 0 (version)</w:t>
+      </w:r>
+    </w:p>
+    <w:p>
+      <w:pPr>
+        <w:pStyle w:val="NoSpacing"/>
+      </w:pPr>
+      <w:r>
+        <w:t>[2] = 24 (header size)</w:t>
+      </w:r>
+    </w:p>
+    <w:p>
+      <w:pPr>
+        <w:pStyle w:val="NoSpacing"/>
+      </w:pPr>
+      <w:r>
+        <w:t>[3] = number of samples</w:t>
+      </w:r>
+    </w:p>
+    <w:p>
+      <w:pPr>
+        <w:pStyle w:val="NoSpacing"/>
+      </w:pPr>
+      <w:r>
+        <w:t>[4] = Start Position, %</w:t>
+      </w:r>
+    </w:p>
+    <w:p>
+      <w:pPr>
+        <w:pStyle w:val="NoSpacing"/>
+      </w:pPr>
+      <w:r>
+        <w:t>[5] = End Position, %</w:t>
+      </w:r>
+    </w:p>
+    <w:p>
+      <w:pPr>
+        <w:pStyle w:val="NoSpacing"/>
+      </w:pPr>
+      <w:r>
+        <w:t xml:space="preserve">[6] = Setpoint Ramp Speed, in %/sec </w:t>
+      </w:r>
+    </w:p>
+    <w:p>
+      <w:pPr>
+        <w:pStyle w:val="NoSpacing"/>
+      </w:pPr>
+      <w:r>
+        <w:t>[7] = Sampling interval in 5 ms ticks</w:t>
+      </w:r>
+      <w:r>
+        <w:t>, low halfword</w:t>
+      </w:r>
+    </w:p>
+    <w:p>
+      <w:pPr>
+        <w:pStyle w:val="NoSpacing"/>
+      </w:pPr>
+      <w:r>
+        <w:t>[8] = Direction: 0-both directions, 1-one direction</w:t>
+      </w:r>
+    </w:p>
+    <w:p>
+      <w:pPr>
+        <w:pStyle w:val="NoSpacing"/>
+      </w:pPr>
+      <w:r>
+        <w:t>[9] = Samples in First Direction (if up/down test, where is the end of first direction)</w:t>
+      </w:r>
+    </w:p>
+    <w:p>
+      <w:pPr>
+        <w:pStyle w:val="NoSpacing"/>
+      </w:pPr>
+    </w:p>
+    <w:p>
+      <w:pPr>
+        <w:pStyle w:val="NoSpacing"/>
+      </w:pPr>
+      <w:r>
+        <w:t>The header is not populated until the test completes</w:t>
+      </w:r>
+    </w:p>
+    <w:p>
+      <w:pPr>
+        <w:pStyle w:val="NoSpacing"/>
+      </w:pPr>
+    </w:p>
+    <w:p>
+      <w:pPr>
+        <w:pStyle w:val="Heading2"/>
+      </w:pPr>
+      <w:r>
+        <w:t>Sample in the data payload</w:t>
+      </w:r>
+    </w:p>
+    <w:p>
+      <w:pPr>
+        <w:pStyle w:val="NoSpacing"/>
+      </w:pPr>
+      <w:r>
+        <w:t>Each sample is an array of two int16_t:</w:t>
+      </w:r>
+    </w:p>
+    <w:p>
+      <w:pPr>
+        <w:pStyle w:val="NoSpacing"/>
+      </w:pPr>
+      <w:r>
+        <w:t>[0] = setpoint, %</w:t>
+      </w:r>
+    </w:p>
+    <w:p>
+      <w:pPr>
+        <w:pStyle w:val="NoSpacing"/>
+      </w:pPr>
+      <w:r>
+        <w:t>[1] = position, %</w:t>
+      </w:r>
+    </w:p>
+    <w:p/>
+    <w:p>
+      <w:pPr>
+        <w:pStyle w:val="Heading1"/>
+      </w:pPr>
+      <w:r>
+        <w:t>Data collection</w:t>
+      </w:r>
+    </w:p>
+    <w:p>
+      <w:pPr>
+        <w:pStyle w:val="Heading2"/>
+      </w:pPr>
+      <w:r>
+        <w:t>Header</w:t>
+      </w:r>
+    </w:p>
+    <w:p>
+      <w:pPr>
+        <w:pStyle w:val="NoSpacing"/>
+      </w:pPr>
+      <w:r>
+        <w:t>[0] = 0x5500</w:t>
+      </w:r>
+      <w:r>
+        <w:t xml:space="preserve"> – </w:t>
+      </w:r>
+      <w:r>
+        <w:t>Data collection</w:t>
+      </w:r>
+    </w:p>
+    <w:p>
+      <w:pPr>
+        <w:pStyle w:val="NoSpacing"/>
+      </w:pPr>
+      <w:r>
+        <w:t>[1] = 0 (version)</w:t>
+      </w:r>
+    </w:p>
+    <w:p>
+      <w:pPr>
+        <w:pStyle w:val="NoSpacing"/>
+      </w:pPr>
+      <w:r>
+        <w:t>[2] = 24 (header size)</w:t>
+      </w:r>
+    </w:p>
+    <w:p>
+      <w:pPr>
+        <w:pStyle w:val="NoSpacing"/>
+      </w:pPr>
+      <w:r>
+        <w:t>[3] = number of samples</w:t>
+      </w:r>
+      <w:r>
+        <w:t xml:space="preserve"> (incremental)</w:t>
+      </w:r>
+    </w:p>
+    <w:p>
+      <w:pPr>
+        <w:pStyle w:val="NoSpacing"/>
+      </w:pPr>
+      <w:r>
+        <w:t xml:space="preserve">[4] = </w:t>
+      </w:r>
+      <w:r>
+        <w:t>Bitmap of data in a sample</w:t>
+      </w:r>
+    </w:p>
+    <w:p>
+      <w:pPr>
+        <w:pStyle w:val="NoSpacing"/>
+        <w:ind w:left="720"/>
+      </w:pPr>
+      <w:r>
+        <w:t xml:space="preserve">0 </w:t>
+      </w:r>
+      <w:r>
+        <w:t>–</w:t>
+      </w:r>
+      <w:r>
+        <w:t xml:space="preserve"> position</w:t>
+      </w:r>
+      <w:r>
+        <w:t>, %</w:t>
+      </w:r>
+    </w:p>
+    <w:p>
+      <w:pPr>
+        <w:pStyle w:val="NoSpacing"/>
+        <w:ind w:left="720"/>
+      </w:pPr>
+      <w:r>
+        <w:t>1 – main pressure, psi</w:t>
+      </w:r>
+    </w:p>
+    <w:p>
+      <w:pPr>
+        <w:pStyle w:val="NoSpacing"/>
+        <w:ind w:left="720"/>
+      </w:pPr>
+      <w:r>
+        <w:t>2 – pilot pressure, psi</w:t>
+      </w:r>
+    </w:p>
+    <w:p>
+      <w:pPr>
+        <w:pStyle w:val="NoSpacing"/>
+        <w:ind w:left="720"/>
+      </w:pPr>
+      <w:r>
+        <w:t>3 – supply pressure, psi</w:t>
+      </w:r>
+    </w:p>
+    <w:p>
+      <w:pPr>
+        <w:pStyle w:val="NoSpacing"/>
+        <w:ind w:left="720"/>
+      </w:pPr>
+      <w:r>
+        <w:t>4 – actuator pressure B, psi</w:t>
+      </w:r>
+    </w:p>
+    <w:p>
+      <w:pPr>
+        <w:pStyle w:val="NoSpacing"/>
+        <w:ind w:left="720"/>
+      </w:pPr>
+      <w:r>
+        <w:t>5 – Setpoint, %</w:t>
+      </w:r>
+    </w:p>
+    <w:p>
+      <w:pPr>
+        <w:pStyle w:val="NoSpacing"/>
+        <w:ind w:left="720"/>
+      </w:pPr>
+      <w:r>
+        <w:t>6 – I/P current, mA</w:t>
+      </w:r>
+    </w:p>
+    <w:p>
+      <w:pPr>
+        <w:pStyle w:val="NoSpacing"/>
+        <w:ind w:left="720"/>
+      </w:pPr>
+      <w:r>
+        <w:t>7 – Analog input, mA</w:t>
+      </w:r>
+    </w:p>
+    <w:p>
+      <w:pPr>
+        <w:pStyle w:val="NoSpacing"/>
+      </w:pPr>
+      <w:r>
+        <w:t>[</w:t>
+      </w:r>
+      <w:r>
+        <w:t>5</w:t>
+      </w:r>
+      <w:r>
+        <w:t>] = Sampling interval in 5 ms ticks</w:t>
+      </w:r>
+      <w:r>
+        <w:t>, low halfword</w:t>
+      </w:r>
+    </w:p>
+    <w:p>
+      <w:pPr>
+        <w:pStyle w:val="NoSpacing"/>
+      </w:pPr>
+      <w:r>
+        <w:t>[</w:t>
+      </w:r>
+      <w:r>
+        <w:t>6</w:t>
+      </w:r>
+      <w:r>
+        <w:t xml:space="preserve">] = </w:t>
+      </w:r>
+      <w:r>
+        <w:t>Number of pre-samples</w:t>
+      </w:r>
+    </w:p>
+    <w:p>
+      <w:pPr>
+        <w:pStyle w:val="NoSpacing"/>
+      </w:pPr>
+      <w:r>
+        <w:t>[</w:t>
+      </w:r>
+      <w:r>
+        <w:t>7</w:t>
+      </w:r>
+      <w:r>
+        <w:t xml:space="preserve">] = </w:t>
+      </w:r>
+      <w:r>
+        <w:t>Process ID on whose behalf data is collected</w:t>
+      </w:r>
+    </w:p>
+    <w:p>
+      <w:pPr>
+        <w:pStyle w:val="NoSpacing"/>
+        <w:ind w:left="720"/>
+      </w:pPr>
+      <w:r>
+        <w:t>0 – standalone data collection</w:t>
+      </w:r>
+    </w:p>
+    <w:p>
+      <w:pPr>
+        <w:pStyle w:val="NoSpacing"/>
+        <w:ind w:left="720"/>
+      </w:pPr>
+      <w:r>
+        <w:t xml:space="preserve">16 </w:t>
+      </w:r>
+      <w:r>
+        <w:t>–</w:t>
+      </w:r>
+      <w:r>
+        <w:t xml:space="preserve"> PST</w:t>
+      </w:r>
+    </w:p>
+    <w:p>
+      <w:pPr>
+        <w:pStyle w:val="NoSpacing"/>
+      </w:pPr>
+    </w:p>
+    <w:p>
+      <w:pPr>
+        <w:pStyle w:val="NoSpacing"/>
+      </w:pPr>
+      <w:r>
+        <w:t>The header is populated on the fly and data can be read in the background, while collection is running.</w:t>
+      </w:r>
+    </w:p>
+    <w:p>
+      <w:pPr>
+        <w:pStyle w:val="NoSpacing"/>
+      </w:pPr>
+      <w:r>
+        <w:t>Number of samples [3] increments automatically. Care should be taken not to read more samples than the header indicates.</w:t>
+      </w:r>
+    </w:p>
+    <w:p>
+      <w:pPr>
+        <w:pStyle w:val="NoSpacing"/>
+      </w:pPr>
+      <w:r>
+        <w:t>Data collection completion is manifested by unchanging number of samples.</w:t>
+      </w:r>
+    </w:p>
+    <w:p>
+      <w:pPr>
+        <w:pStyle w:val="NoSpacing"/>
+      </w:pPr>
+    </w:p>
+    <w:p>
+      <w:pPr>
+        <w:pStyle w:val="NoSpacing"/>
+      </w:pPr>
+    </w:p>
+    <w:p>
+      <w:pPr>
+        <w:pStyle w:val="Heading2"/>
+      </w:pPr>
+      <w:r>
+        <w:t>Sample in the data payload</w:t>
+      </w:r>
+    </w:p>
+    <w:p>
+      <w:pPr>
+        <w:pStyle w:val="NoSpacing"/>
+      </w:pPr>
+      <w:r>
+        <w:t>Each sample is an array of int16_t</w:t>
+      </w:r>
+      <w:r>
+        <w:t>. The number of elements in the array is the number of 1’s in header[4] bitmap, and the n-th element must be interpreted as per n-th bit set in the bitmap.</w:t>
+      </w:r>
+    </w:p>
+    <w:p>
+      <w:pPr>
+        <w:pStyle w:val="NoSpacing"/>
+      </w:pPr>
+      <w:r>
+        <w:t>E.g. if bitmap is 0x31, the sample contains</w:t>
+      </w:r>
+    </w:p>
+    <w:p>
+      <w:pPr>
+        <w:pStyle w:val="NoSpacing"/>
+      </w:pPr>
+      <w:r>
+        <w:t xml:space="preserve">[0] = </w:t>
+      </w:r>
+      <w:r>
+        <w:t>position</w:t>
+      </w:r>
+      <w:r>
+        <w:t>, %</w:t>
+      </w:r>
+    </w:p>
+    <w:p>
+      <w:pPr>
+        <w:pStyle w:val="NoSpacing"/>
+      </w:pPr>
+      <w:r>
+        <w:t xml:space="preserve">[1] = </w:t>
+      </w:r>
+      <w:r>
+        <w:t>pressure B</w:t>
+      </w:r>
+      <w:r>
+        <w:t>,</w:t>
+      </w:r>
+      <w:r>
+        <w:t xml:space="preserve"> psi</w:t>
+      </w:r>
+    </w:p>
+    <w:p>
+      <w:pPr>
+        <w:pStyle w:val="NoSpacing"/>
+      </w:pPr>
+      <w:r>
+        <w:t>[2] = setpoint, %</w:t>
+      </w:r>
+    </w:p>
+    <w:p>
+      <w:pPr>
+        <w:pStyle w:val="NoSpacing"/>
+      </w:pPr>
+    </w:p>
+    <w:p>
+      <w:pPr>
+        <w:pStyle w:val="Heading1"/>
+      </w:pPr>
+      <w:r>
+        <w:t>Partial Stroke Test</w:t>
+      </w:r>
+    </w:p>
+    <w:p>
+      <w:pPr>
+        <w:pStyle w:val="NoSpacing"/>
+      </w:pPr>
+      <w:r>
+        <w:t>PST extends data collection header as follows:</w:t>
+      </w:r>
+    </w:p>
+    <w:p>
+      <w:pPr>
+        <w:pStyle w:val="NoSpacing"/>
+      </w:pPr>
+      <w:r>
+        <w:t>[8] = 0 (PST version)</w:t>
+      </w:r>
+    </w:p>
+    <w:p>
+      <w:pPr>
+        <w:pStyle w:val="NoSpacing"/>
+      </w:pPr>
+      <w:r>
+        <w:t>[9] = test result</w:t>
+      </w:r>
+    </w:p>
+    <w:p>
+      <w:pPr>
+        <w:pStyle w:val="NoSpacing"/>
+        <w:ind w:left="720"/>
+      </w:pPr>
+      <w:r>
+        <w:t>0 – OK</w:t>
+      </w:r>
+    </w:p>
+    <w:p>
+      <w:pPr>
+        <w:pStyle w:val="NoSpacing"/>
+        <w:ind w:left="720"/>
+      </w:pPr>
+      <w:r>
+        <w:t>1 – canceled</w:t>
+      </w:r>
+    </w:p>
+    <w:p>
+      <w:pPr>
+        <w:pStyle w:val="NoSpacing"/>
+        <w:ind w:left="720"/>
+      </w:pPr>
+      <w:r>
+        <w:t>2 – failed</w:t>
+      </w:r>
+    </w:p>
+    <w:p>
+      <w:pPr>
+        <w:pStyle w:val="NoSpacing"/>
+      </w:pPr>
+      <w:r>
+        <w:t>[10] = position at the start of the test, %</w:t>
+      </w:r>
+    </w:p>
+    <w:p>
+      <w:pPr>
+        <w:pStyle w:val="NoSpacing"/>
+      </w:pPr>
+      <w:r>
         <w:lastRenderedPageBreak/>
-        <w:t>[1] = main pressure, psi</w:t>
-      </w:r>
-    </w:p>
-    <w:p>
-      <w:pPr>
-        <w:pStyle w:val="NoSpacing"/>
-      </w:pPr>
-    </w:p>
+        <w:t>[11] = position at the end of the test, %</w:t>
+      </w:r>
+    </w:p>
+    <w:p>
+      <w:pPr>
+        <w:pStyle w:val="NoSpacing"/>
+      </w:pPr>
+      <w:r>
+        <w:t>[12] = completion code</w:t>
+      </w:r>
+    </w:p>
+    <w:p>
+      <w:pPr>
+        <w:pStyle w:val="NoSpacing"/>
+        <w:ind w:left="720"/>
+      </w:pPr>
+      <w:r>
+        <w:t xml:space="preserve">0 – OK </w:t>
+      </w:r>
+    </w:p>
+    <w:p>
+      <w:pPr>
+        <w:pStyle w:val="NoSpacing"/>
+        <w:ind w:left="720"/>
+      </w:pPr>
+      <w:r>
+        <w:t>3</w:t>
+      </w:r>
+      <w:r>
+        <w:t xml:space="preserve"> – canceled by user</w:t>
+      </w:r>
+    </w:p>
+    <w:p>
+      <w:pPr>
+        <w:pStyle w:val="NoSpacing"/>
+        <w:ind w:left="720"/>
+      </w:pPr>
+      <w:r>
+        <w:t>4 – could not stabilize valve within timeout</w:t>
+      </w:r>
+    </w:p>
+    <w:p>
+      <w:pPr>
+        <w:pStyle w:val="NoSpacing"/>
+        <w:ind w:left="720"/>
+      </w:pPr>
+      <w:r>
+        <w:t>5 – overall timeout running the test</w:t>
+      </w:r>
+    </w:p>
+    <w:p>
+      <w:pPr>
+        <w:pStyle w:val="NoSpacing"/>
+        <w:ind w:left="720"/>
+      </w:pPr>
+      <w:r>
+        <w:t>6 – current faults prevent PST to run</w:t>
+      </w:r>
+    </w:p>
+    <w:p>
+      <w:pPr>
+        <w:pStyle w:val="NoSpacing"/>
+        <w:ind w:left="720"/>
+      </w:pPr>
+      <w:r>
+        <w:t>7 – PST not allowed</w:t>
+      </w:r>
+    </w:p>
+    <w:p>
+      <w:pPr>
+        <w:pStyle w:val="NoSpacing"/>
+      </w:pPr>
+      <w:r>
+        <w:t>[13] = Dwell (pause) time per configuration</w:t>
+      </w:r>
+    </w:p>
+    <w:p>
+      <w:pPr>
+        <w:pStyle w:val="NoSpacing"/>
+      </w:pPr>
+      <w:r>
+        <w:t>[14] = travel magnitude, %, per configuration</w:t>
+      </w:r>
+    </w:p>
+    <w:p>
+      <w:pPr>
+        <w:pStyle w:val="NoSpacing"/>
+      </w:pPr>
+      <w:r>
+        <w:t>[15] = ramp speed, %/s, per configuration</w:t>
+      </w:r>
+    </w:p>
+    <w:p>
+      <w:pPr>
+        <w:pStyle w:val="NoSpacing"/>
+      </w:pPr>
+    </w:p>
+    <w:p>
+      <w:r>
+        <w:t xml:space="preserve">The PST header extension is not populated until the test ends. However, the samples – and data collection header – are valid and </w:t>
+      </w:r>
+      <w:r>
+        <w:t>may be retrieved on the fly.</w:t>
+      </w:r>
+    </w:p>
+    <w:p>
+      <w:pPr>
+        <w:pStyle w:val="Heading2"/>
+      </w:pPr>
+      <w:r>
+        <w:t>Sample in the data payload</w:t>
+      </w:r>
+    </w:p>
+    <w:p>
+      <w:r>
+        <w:t xml:space="preserve">It is the same as in data collection data payload. </w:t>
+      </w:r>
+    </w:p>
+    <w:p>
+      <w:r>
+        <w:t>It is worth noting that bitmap of collected data is taken from PST configuration, not data collection configuration.</w:t>
+      </w:r>
+    </w:p>
+    <w:p/>
     <w:p>
       <w:pPr>
         <w:pStyle w:val="Heading1"/>
       </w:pPr>
       <w:r>
-        <w:t>Step test</w:t>
-      </w:r>
-    </w:p>
-    <w:p>
-      <w:pPr>
-        <w:pStyle w:val="Heading2"/>
-      </w:pPr>
-      <w:r>
-        <w:t>Header</w:t>
-      </w:r>
-    </w:p>
-    <w:p>
-      <w:pPr>
-        <w:pStyle w:val="NoSpacing"/>
-      </w:pPr>
-      <w:r>
-        <w:t xml:space="preserve">[0] = </w:t>
-      </w:r>
-      <w:r>
-        <w:t>3</w:t>
-      </w:r>
-      <w:r>
-        <w:t xml:space="preserve"> – </w:t>
-      </w:r>
-      <w:r>
-        <w:t>Step test</w:t>
-      </w:r>
-    </w:p>
-    <w:p>
-      <w:pPr>
-        <w:pStyle w:val="NoSpacing"/>
-      </w:pPr>
-      <w:r>
-        <w:t>[1] = 0 (version)</w:t>
-      </w:r>
-    </w:p>
-    <w:p>
-      <w:pPr>
-        <w:pStyle w:val="NoSpacing"/>
-      </w:pPr>
-      <w:r>
-        <w:t>[2] = 24 (header size)</w:t>
-      </w:r>
-    </w:p>
-    <w:p>
-      <w:pPr>
-        <w:pStyle w:val="NoSpacing"/>
-      </w:pPr>
-      <w:r>
-        <w:t>[3] = number of samples</w:t>
-      </w:r>
-    </w:p>
-    <w:p>
-      <w:pPr>
-        <w:pStyle w:val="NoSpacing"/>
-      </w:pPr>
-      <w:r>
-        <w:t>[4] = Start Position, %</w:t>
-      </w:r>
-    </w:p>
-    <w:p>
-      <w:pPr>
-        <w:pStyle w:val="NoSpacing"/>
-      </w:pPr>
-      <w:r>
-        <w:t>[5] = End Position, %</w:t>
-      </w:r>
-    </w:p>
-    <w:p>
-      <w:pPr>
-        <w:pStyle w:val="NoSpacing"/>
-      </w:pPr>
-      <w:r>
-        <w:t xml:space="preserve">[6] = </w:t>
-      </w:r>
-      <w:r>
-        <w:t>Sampling time (per configuration)</w:t>
-      </w:r>
-    </w:p>
-    <w:p>
-      <w:pPr>
-        <w:pStyle w:val="NoSpacing"/>
-      </w:pPr>
-      <w:r>
-        <w:t>[7] = Sampling interval in 5 ms ticks</w:t>
-      </w:r>
-    </w:p>
-    <w:p>
-      <w:pPr>
-        <w:pStyle w:val="NoSpacing"/>
-      </w:pPr>
-    </w:p>
-    <w:p>
-      <w:pPr>
-        <w:pStyle w:val="NoSpacing"/>
-      </w:pPr>
-      <w:r>
-        <w:t>The header is not populated until the test completes</w:t>
-      </w:r>
-    </w:p>
-    <w:p>
-      <w:pPr>
-        <w:pStyle w:val="NoSpacing"/>
-      </w:pPr>
-    </w:p>
-    <w:p>
-      <w:pPr>
-        <w:pStyle w:val="Heading2"/>
-      </w:pPr>
-      <w:r>
-        <w:t>Sample in the data payload</w:t>
-      </w:r>
-    </w:p>
-    <w:p>
-      <w:pPr>
-        <w:pStyle w:val="NoSpacing"/>
-      </w:pPr>
-      <w:r>
-        <w:t>Each sample is an array of two int16_t:</w:t>
-      </w:r>
-    </w:p>
-    <w:p>
-      <w:pPr>
-        <w:pStyle w:val="NoSpacing"/>
-      </w:pPr>
-      <w:r>
-        <w:t xml:space="preserve">[0] = </w:t>
-      </w:r>
-      <w:r>
-        <w:t>setpoint</w:t>
-      </w:r>
-      <w:r>
-        <w:t>, %</w:t>
-      </w:r>
-    </w:p>
-    <w:p>
-      <w:pPr>
-        <w:pStyle w:val="NoSpacing"/>
-      </w:pPr>
-      <w:r>
-        <w:t xml:space="preserve">[1] = </w:t>
-      </w:r>
-      <w:r>
-        <w:t>position, %</w:t>
-      </w:r>
-    </w:p>
-    <w:p>
-      <w:pPr>
-        <w:pStyle w:val="NoSpacing"/>
-      </w:pPr>
-    </w:p>
-    <w:p>
-      <w:pPr>
-        <w:pStyle w:val="NoSpacing"/>
-      </w:pPr>
-    </w:p>
-    <w:p>
-      <w:pPr>
-        <w:pStyle w:val="Heading1"/>
-      </w:pPr>
-      <w:r>
-        <w:t>Ramp test</w:t>
-      </w:r>
-    </w:p>
-    <w:p>
-      <w:pPr>
-        <w:pStyle w:val="Heading2"/>
-      </w:pPr>
-      <w:r>
-        <w:t>Header</w:t>
-      </w:r>
-    </w:p>
-    <w:p>
-      <w:pPr>
-        <w:pStyle w:val="NoSpacing"/>
-      </w:pPr>
-      <w:r>
-        <w:t>[0] = 4</w:t>
-      </w:r>
-      <w:r>
-        <w:t xml:space="preserve"> – </w:t>
-      </w:r>
-      <w:r>
-        <w:t>Ramp test</w:t>
-      </w:r>
-    </w:p>
-    <w:p>
-      <w:pPr>
-        <w:pStyle w:val="NoSpacing"/>
-      </w:pPr>
-      <w:r>
-        <w:t>[1] = 0 (version)</w:t>
-      </w:r>
-    </w:p>
-    <w:p>
-      <w:pPr>
-        <w:pStyle w:val="NoSpacing"/>
-      </w:pPr>
-      <w:r>
-        <w:t>[2] = 24 (header size)</w:t>
-      </w:r>
-    </w:p>
-    <w:p>
-      <w:pPr>
-        <w:pStyle w:val="NoSpacing"/>
-      </w:pPr>
-      <w:r>
-        <w:t>[3] = number of samples</w:t>
-      </w:r>
-    </w:p>
-    <w:p>
-      <w:pPr>
-        <w:pStyle w:val="NoSpacing"/>
-      </w:pPr>
-      <w:r>
-        <w:t>[4] = Start Position, %</w:t>
-      </w:r>
-    </w:p>
-    <w:p>
-      <w:pPr>
-        <w:pStyle w:val="NoSpacing"/>
-      </w:pPr>
-      <w:r>
-        <w:t>[5] = End Position, %</w:t>
-      </w:r>
-    </w:p>
-    <w:p>
-      <w:pPr>
-        <w:pStyle w:val="NoSpacing"/>
-      </w:pPr>
-      <w:r>
-        <w:t xml:space="preserve">[6] = Setpoint Ramp Speed, in %/sec </w:t>
-      </w:r>
-    </w:p>
-    <w:p>
-      <w:pPr>
-        <w:pStyle w:val="NoSpacing"/>
-      </w:pPr>
-      <w:r>
-        <w:t>[7] = Sampling interval in 5 ms ticks</w:t>
-      </w:r>
-    </w:p>
-    <w:p>
-      <w:pPr>
-        <w:pStyle w:val="NoSpacing"/>
-      </w:pPr>
-      <w:r>
-        <w:t>[8] = Direction: 0-both directions, 1-one direction</w:t>
-      </w:r>
-    </w:p>
-    <w:p>
-      <w:pPr>
-        <w:pStyle w:val="NoSpacing"/>
-      </w:pPr>
-      <w:r>
-        <w:t>[9] = Samples in First Direction (if up/down test, where is the end of first direction)</w:t>
-      </w:r>
-    </w:p>
-    <w:p>
-      <w:pPr>
-        <w:pStyle w:val="NoSpacing"/>
-      </w:pPr>
-    </w:p>
-    <w:p>
-      <w:pPr>
-        <w:pStyle w:val="NoSpacing"/>
-      </w:pPr>
-      <w:r>
-        <w:t>The header is not populated until the test completes</w:t>
-      </w:r>
-    </w:p>
-    <w:p>
-      <w:pPr>
-        <w:pStyle w:val="NoSpacing"/>
-      </w:pPr>
-    </w:p>
-    <w:p>
-      <w:pPr>
-        <w:pStyle w:val="Heading2"/>
-      </w:pPr>
-      <w:r>
-        <w:t>Sample in the data payload</w:t>
-      </w:r>
-    </w:p>
-    <w:p>
-      <w:pPr>
-        <w:pStyle w:val="NoSpacing"/>
-      </w:pPr>
-      <w:r>
-        <w:t>Each sample is an array of two int16_t:</w:t>
-      </w:r>
-    </w:p>
-    <w:p>
-      <w:pPr>
-        <w:pStyle w:val="NoSpacing"/>
-      </w:pPr>
-      <w:r>
-        <w:t>[0] = setpoint, %</w:t>
-      </w:r>
-    </w:p>
-    <w:p>
-      <w:pPr>
-        <w:pStyle w:val="NoSpacing"/>
-      </w:pPr>
-      <w:r>
-        <w:t>[1] = position, %</w:t>
-      </w:r>
-    </w:p>
-    <w:p/>
-    <w:p>
-      <w:pPr>
-        <w:pStyle w:val="Heading1"/>
-      </w:pPr>
-      <w:r>
-        <w:lastRenderedPageBreak/>
-        <w:t>Data collection</w:t>
-      </w:r>
-    </w:p>
-    <w:p>
-      <w:pPr>
-        <w:pStyle w:val="Heading2"/>
-      </w:pPr>
-      <w:r>
-        <w:t>Header</w:t>
-      </w:r>
-    </w:p>
-    <w:p>
-      <w:pPr>
-        <w:pStyle w:val="NoSpacing"/>
-      </w:pPr>
-      <w:r>
-        <w:t>[0] = 0x5500</w:t>
-      </w:r>
-      <w:r>
-        <w:t xml:space="preserve"> – </w:t>
-      </w:r>
-      <w:r>
-        <w:t>Data collection</w:t>
-      </w:r>
-    </w:p>
-    <w:p>
-      <w:pPr>
-        <w:pStyle w:val="NoSpacing"/>
-      </w:pPr>
-      <w:r>
-        <w:t>[1] = 0 (version)</w:t>
-      </w:r>
-    </w:p>
-    <w:p>
-      <w:pPr>
-        <w:pStyle w:val="NoSpacing"/>
-      </w:pPr>
-      <w:r>
-        <w:t>[2] = 24 (header size)</w:t>
-      </w:r>
-    </w:p>
-    <w:p>
-      <w:pPr>
-        <w:pStyle w:val="NoSpacing"/>
-      </w:pPr>
-      <w:r>
-        <w:t>[3] = number of samples</w:t>
-      </w:r>
-      <w:r>
-        <w:t xml:space="preserve"> (incremental)</w:t>
-      </w:r>
-    </w:p>
-    <w:p>
-      <w:pPr>
-        <w:pStyle w:val="NoSpacing"/>
-      </w:pPr>
-      <w:r>
-        <w:t xml:space="preserve">[4] = </w:t>
-      </w:r>
-      <w:r>
-        <w:t>Bitmap of data in a sample</w:t>
-      </w:r>
-    </w:p>
-    <w:p>
-      <w:pPr>
-        <w:pStyle w:val="NoSpacing"/>
-        <w:ind w:left="720"/>
-      </w:pPr>
-      <w:r>
-        <w:t xml:space="preserve">0 </w:t>
-      </w:r>
-      <w:r>
-        <w:t>–</w:t>
-      </w:r>
-      <w:r>
-        <w:t xml:space="preserve"> position</w:t>
-      </w:r>
-      <w:r>
-        <w:t>, %</w:t>
-      </w:r>
-    </w:p>
-    <w:p>
-      <w:pPr>
-        <w:pStyle w:val="NoSpacing"/>
-        <w:ind w:left="720"/>
-      </w:pPr>
-      <w:r>
-        <w:t>1 – main pressure, psi</w:t>
-      </w:r>
-    </w:p>
-    <w:p>
-      <w:pPr>
-        <w:pStyle w:val="NoSpacing"/>
-        <w:ind w:left="720"/>
-      </w:pPr>
-      <w:r>
-        <w:t>2 – pilot pressure, psi</w:t>
-      </w:r>
-    </w:p>
-    <w:p>
-      <w:pPr>
-        <w:pStyle w:val="NoSpacing"/>
-        <w:ind w:left="720"/>
-      </w:pPr>
-      <w:r>
-        <w:t>3 – supply pressure, psi</w:t>
-      </w:r>
-    </w:p>
-    <w:p>
-      <w:pPr>
-        <w:pStyle w:val="NoSpacing"/>
-        <w:ind w:left="720"/>
-      </w:pPr>
-      <w:r>
-        <w:t>4 – actuator pressure B, psi</w:t>
-      </w:r>
-    </w:p>
-    <w:p>
-      <w:pPr>
-        <w:pStyle w:val="NoSpacing"/>
-        <w:ind w:left="720"/>
-      </w:pPr>
-      <w:r>
-        <w:t>5 – Setpoint, %</w:t>
-      </w:r>
-    </w:p>
-    <w:p>
-      <w:pPr>
-        <w:pStyle w:val="NoSpacing"/>
-        <w:ind w:left="720"/>
-      </w:pPr>
-      <w:r>
-        <w:t>6 – I/P current, mA</w:t>
-      </w:r>
-    </w:p>
-    <w:p>
-      <w:pPr>
-        <w:pStyle w:val="NoSpacing"/>
-        <w:ind w:left="720"/>
-      </w:pPr>
-      <w:r>
-        <w:t>7 – Analog input, mA</w:t>
-      </w:r>
-    </w:p>
-    <w:p>
-      <w:pPr>
-        <w:pStyle w:val="NoSpacing"/>
-      </w:pPr>
-      <w:r>
-        <w:t>[</w:t>
-      </w:r>
-      <w:r>
-        <w:t>5</w:t>
-      </w:r>
-      <w:r>
-        <w:t>] = Sampling interval in 5 ms ticks</w:t>
-      </w:r>
-    </w:p>
-    <w:p>
-      <w:pPr>
-        <w:pStyle w:val="NoSpacing"/>
-      </w:pPr>
-      <w:r>
-        <w:t>[</w:t>
-      </w:r>
-      <w:r>
-        <w:t>6</w:t>
-      </w:r>
-      <w:r>
-        <w:t xml:space="preserve">] = </w:t>
-      </w:r>
-      <w:r>
-        <w:t>Number of pre-samples</w:t>
-      </w:r>
-    </w:p>
-    <w:p>
-      <w:pPr>
-        <w:pStyle w:val="NoSpacing"/>
-      </w:pPr>
-      <w:r>
-        <w:t>[</w:t>
-      </w:r>
-      <w:r>
-        <w:t>7</w:t>
-      </w:r>
-      <w:r>
-        <w:t xml:space="preserve">] = </w:t>
-      </w:r>
-      <w:r>
-        <w:t>Process ID on whose behalf data is collected</w:t>
-      </w:r>
-    </w:p>
-    <w:p>
-      <w:pPr>
-        <w:pStyle w:val="NoSpacing"/>
-        <w:ind w:left="720"/>
-      </w:pPr>
-      <w:r>
-        <w:t>0 – standalone data collection</w:t>
-      </w:r>
-    </w:p>
-    <w:p>
-      <w:pPr>
-        <w:pStyle w:val="NoSpacing"/>
-        <w:ind w:left="720"/>
-      </w:pPr>
-      <w:r>
-        <w:t xml:space="preserve">16 </w:t>
-      </w:r>
-      <w:r>
-        <w:t>–</w:t>
-      </w:r>
-      <w:r>
-        <w:t xml:space="preserve"> PST</w:t>
-      </w:r>
-    </w:p>
-    <w:p>
-      <w:pPr>
-        <w:pStyle w:val="NoSpacing"/>
-      </w:pPr>
-    </w:p>
-    <w:p>
-      <w:pPr>
-        <w:pStyle w:val="NoSpacing"/>
-      </w:pPr>
-      <w:r>
-        <w:t>The header is populated on the fly and data can be read in the background, while collection is running.</w:t>
-      </w:r>
-    </w:p>
-    <w:p>
-      <w:pPr>
-        <w:pStyle w:val="NoSpacing"/>
-      </w:pPr>
-      <w:r>
-        <w:t>Number of samples [3] increments automatically. Care should be taken not to read more samples than the header indicates.</w:t>
-      </w:r>
-    </w:p>
-    <w:p>
-      <w:pPr>
-        <w:pStyle w:val="NoSpacing"/>
-      </w:pPr>
-      <w:r>
-        <w:t>Data collection completion is manifested by unchanging number of samples.</w:t>
-      </w:r>
-    </w:p>
-    <w:p>
-      <w:pPr>
-        <w:pStyle w:val="NoSpacing"/>
-      </w:pPr>
-    </w:p>
-    <w:p>
-      <w:pPr>
-        <w:pStyle w:val="NoSpacing"/>
-      </w:pPr>
-    </w:p>
-    <w:p>
-      <w:pPr>
-        <w:pStyle w:val="Heading2"/>
-      </w:pPr>
-      <w:r>
-        <w:t>Sample in the data payload</w:t>
-      </w:r>
-    </w:p>
-    <w:p>
-      <w:pPr>
-        <w:pStyle w:val="NoSpacing"/>
-      </w:pPr>
-      <w:r>
-        <w:t>Each sample is an array of int16_t</w:t>
-      </w:r>
-      <w:r>
-        <w:t>. The number of elements in the array is the number of 1’s in header[4] bitmap, and the n-th element must be interpreted as per n-th bit set in the bitmap.</w:t>
-      </w:r>
-    </w:p>
-    <w:p>
-      <w:pPr>
-        <w:pStyle w:val="NoSpacing"/>
-      </w:pPr>
-      <w:r>
-        <w:t>E.g. if bitmap is 0x31, the sample contains</w:t>
-      </w:r>
-    </w:p>
-    <w:p>
-      <w:pPr>
-        <w:pStyle w:val="NoSpacing"/>
-      </w:pPr>
-      <w:r>
-        <w:t xml:space="preserve">[0] = </w:t>
-      </w:r>
-      <w:r>
-        <w:t>position</w:t>
-      </w:r>
-      <w:r>
-        <w:t>, %</w:t>
-      </w:r>
-    </w:p>
-    <w:p>
-      <w:pPr>
-        <w:pStyle w:val="NoSpacing"/>
-      </w:pPr>
-      <w:r>
-        <w:t xml:space="preserve">[1] = </w:t>
-      </w:r>
-      <w:r>
-        <w:t>pressure B</w:t>
-      </w:r>
-      <w:r>
-        <w:t>,</w:t>
-      </w:r>
-      <w:r>
-        <w:t xml:space="preserve"> psi</w:t>
-      </w:r>
-    </w:p>
-    <w:p>
-      <w:pPr>
-        <w:pStyle w:val="NoSpacing"/>
-      </w:pPr>
-      <w:r>
-        <w:t>[2] = setpoint, %</w:t>
-      </w:r>
-    </w:p>
-    <w:p>
-      <w:pPr>
-        <w:pStyle w:val="NoSpacing"/>
-      </w:pPr>
-    </w:p>
-    <w:p>
-      <w:pPr>
-        <w:pStyle w:val="Heading1"/>
-      </w:pPr>
-      <w:r>
-        <w:t>Partial Stroke Test</w:t>
-      </w:r>
-    </w:p>
-    <w:p>
-      <w:pPr>
-        <w:pStyle w:val="NoSpacing"/>
-      </w:pPr>
-      <w:r>
-        <w:t>PST extends data collection header as follows:</w:t>
-      </w:r>
-    </w:p>
-    <w:p>
-      <w:pPr>
-        <w:pStyle w:val="NoSpacing"/>
-      </w:pPr>
-      <w:r>
-        <w:t>[8] = 0 (PST version)</w:t>
-      </w:r>
-    </w:p>
-    <w:p>
-      <w:pPr>
-        <w:pStyle w:val="NoSpacing"/>
-      </w:pPr>
-      <w:r>
-        <w:t>[9] = test result</w:t>
-      </w:r>
-    </w:p>
-    <w:p>
-      <w:pPr>
-        <w:pStyle w:val="NoSpacing"/>
-        <w:ind w:left="720"/>
-      </w:pPr>
-      <w:r>
-        <w:t>0 – OK</w:t>
-      </w:r>
-    </w:p>
-    <w:p>
-      <w:pPr>
-        <w:pStyle w:val="NoSpacing"/>
-        <w:ind w:left="720"/>
-      </w:pPr>
-      <w:r>
-        <w:t>1 – canceled</w:t>
-      </w:r>
-    </w:p>
-    <w:p>
-      <w:pPr>
-        <w:pStyle w:val="NoSpacing"/>
-        <w:ind w:left="720"/>
-      </w:pPr>
-      <w:r>
-        <w:t>2 – failed</w:t>
-      </w:r>
-    </w:p>
-    <w:p>
-      <w:pPr>
-        <w:pStyle w:val="NoSpacing"/>
-      </w:pPr>
-      <w:r>
-        <w:t>[10] = position at the start of the test, %</w:t>
-      </w:r>
-    </w:p>
-    <w:p>
-      <w:pPr>
-        <w:pStyle w:val="NoSpacing"/>
-      </w:pPr>
-      <w:r>
-        <w:t>[11] = position at the end of the test, %</w:t>
-      </w:r>
-    </w:p>
-    <w:p>
-      <w:pPr>
-        <w:pStyle w:val="NoSpacing"/>
-      </w:pPr>
-      <w:r>
-        <w:t>[12] = completion code</w:t>
-      </w:r>
-    </w:p>
-    <w:p>
-      <w:pPr>
-        <w:pStyle w:val="NoSpacing"/>
-        <w:ind w:left="720"/>
-      </w:pPr>
-      <w:r>
-        <w:lastRenderedPageBreak/>
-        <w:t xml:space="preserve">0 – OK </w:t>
-      </w:r>
-    </w:p>
-    <w:p>
-      <w:pPr>
-        <w:pStyle w:val="NoSpacing"/>
-        <w:ind w:left="720"/>
-      </w:pPr>
-      <w:r>
-        <w:t>3</w:t>
-      </w:r>
-      <w:r>
-        <w:t xml:space="preserve"> – canceled by user</w:t>
-      </w:r>
-    </w:p>
-    <w:p>
-      <w:pPr>
-        <w:pStyle w:val="NoSpacing"/>
-        <w:ind w:left="720"/>
-      </w:pPr>
-      <w:r>
-        <w:t>4 – could not stabilize valve within timeout</w:t>
-      </w:r>
-    </w:p>
-    <w:p>
-      <w:pPr>
-        <w:pStyle w:val="NoSpacing"/>
-        <w:ind w:left="720"/>
-      </w:pPr>
-      <w:r>
-        <w:t>5 – overall timeout running the test</w:t>
-      </w:r>
-    </w:p>
-    <w:p>
-      <w:pPr>
-        <w:pStyle w:val="NoSpacing"/>
-        <w:ind w:left="720"/>
-      </w:pPr>
-      <w:r>
-        <w:t>6 – current faults prevent PST to run</w:t>
-      </w:r>
-    </w:p>
-    <w:p>
-      <w:pPr>
-        <w:pStyle w:val="NoSpacing"/>
-        <w:ind w:left="720"/>
-      </w:pPr>
-      <w:r>
-        <w:t>7 – PST not allowed</w:t>
-      </w:r>
-    </w:p>
-    <w:p>
-      <w:pPr>
-        <w:pStyle w:val="NoSpacing"/>
-      </w:pPr>
-      <w:r>
-        <w:t>[13] = Dwell (pause) time per configuration</w:t>
-      </w:r>
-    </w:p>
-    <w:p>
-      <w:pPr>
-        <w:pStyle w:val="NoSpacing"/>
-      </w:pPr>
-      <w:r>
-        <w:t>[14] = travel magnitude, %, per configuration</w:t>
-      </w:r>
-    </w:p>
-    <w:p>
-      <w:pPr>
-        <w:pStyle w:val="NoSpacing"/>
-      </w:pPr>
-      <w:r>
-        <w:t>[15] = ramp speed, %/s, per configuration</w:t>
-      </w:r>
-    </w:p>
-    <w:p>
-      <w:pPr>
-        <w:pStyle w:val="NoSpacing"/>
-      </w:pPr>
-    </w:p>
-    <w:p>
-      <w:r>
-        <w:t xml:space="preserve">The PST header extension is not populated until the test ends. However, the samples – and data collection header – are valid and </w:t>
-      </w:r>
-      <w:r>
-        <w:t>may be retrieved on the fly.</w:t>
-      </w:r>
-    </w:p>
-    <w:p>
-      <w:pPr>
-        <w:pStyle w:val="Heading2"/>
-      </w:pPr>
-      <w:r>
-        <w:t>Sample in the data payload</w:t>
-      </w:r>
-    </w:p>
-    <w:p>
-      <w:r>
-        <w:t xml:space="preserve">It is the same as in data collection data payload. </w:t>
-      </w:r>
-    </w:p>
-    <w:p>
-      <w:r>
-        <w:t>It is worth noting that bitmap of collected data is taken from PST configuration, not data collection configuration.</w:t>
-      </w:r>
-    </w:p>
-    <w:p/>
-    <w:p>
-      <w:pPr>
-        <w:pStyle w:val="Heading1"/>
-      </w:pPr>
-      <w:r>
         <w:t>Retrieving the diagnostic buffer from the device.</w:t>
       </w:r>
     </w:p>
@@ -1415,11 +1452,69 @@
         <w:pStyle w:val="NoSpacing"/>
       </w:pPr>
       <w:r>
-        <w:t xml:space="preserve">[1] is an optional writable value meaning how many samples of dimension 2 to skip. A non-zero value is not very useful for data collection and PST, unless exactly two variables are being collected. It’s main purpose is to provide a quick preview of results of tests which </w:t>
+        <w:t xml:space="preserve">[1] is an optional writable value meaning how many samples of dimension 2 to skip. A non-zero value is not very useful for data collection and PST, unless exactly two variables are being collected. </w:t>
+      </w:r>
+      <w:r>
+        <w:t>Its</w:t>
+      </w:r>
+      <w:r>
+        <w:t xml:space="preserve"> main purpose is to provide a quick preview of results of tests which </w:t>
       </w:r>
       <w:r>
         <w:t>do not populate the header until completion.</w:t>
       </w:r>
+      <w:r>
+        <w:t xml:space="preserve"> For data collection (and PST) this must be 0, except if samples contain exactly two variables.</w:t>
+      </w:r>
+    </w:p>
+    <w:p>
+      <w:pPr>
+        <w:pStyle w:val="NoSpacing"/>
+      </w:pPr>
+    </w:p>
+    <w:p>
+      <w:pPr>
+        <w:pStyle w:val="NoSpacing"/>
+      </w:pPr>
+      <w:r>
+        <w:t xml:space="preserve">To guide the buffer retrieval, the </w:t>
+      </w:r>
+      <w:hyperlink w:anchor="_The_first_header" w:history="1">
+        <w:r>
+          <w:rPr>
+            <w:rStyle w:val="Hyperlink"/>
+          </w:rPr>
+          <w:t xml:space="preserve">first </w:t>
+        </w:r>
+        <w:r>
+          <w:rPr>
+            <w:rStyle w:val="Hyperlink"/>
+          </w:rPr>
+          <w:t>diagnostic header</w:t>
+        </w:r>
+      </w:hyperlink>
+      <w:r>
+        <w:t xml:space="preserve"> </w:t>
+      </w:r>
+      <w:r>
+        <w:t>provides consecutive buffer index. It must be the same at the end of data retrieval as in the beginning – a mismatch indicates that the device was reset or the buffer meaning changed during the reads, and the content read is inconsistent and should be discarded.</w:t>
+      </w:r>
+    </w:p>
+    <w:p>
+      <w:pPr>
+        <w:pStyle w:val="NoSpacing"/>
+      </w:pPr>
+      <w:r>
+        <w:t xml:space="preserve">The header also provides </w:t>
+      </w:r>
+      <w:r>
+        <w:t>HART-style device id to help identify the source of data.</w:t>
+      </w:r>
+    </w:p>
+    <w:p>
+      <w:pPr>
+        <w:pStyle w:val="NoSpacing"/>
+      </w:pPr>
     </w:p>
     <w:p>
       <w:pPr>
@@ -1447,7 +1542,7 @@
 </file>
 
 <file path=word/numbering.xml><?xml version="1.0" encoding="utf-8"?>
-<w:numbering xmlns:wpc="http://schemas.microsoft.com/office/word/2010/wordprocessingCanvas" xmlns:cx="http://schemas.microsoft.com/office/drawing/2014/chartex" xmlns:cx1="http://schemas.microsoft.com/office/drawing/2015/9/8/chartex" xmlns:cx2="http://schemas.microsoft.com/office/drawing/2015/10/21/chartex" xmlns:cx3="http://schemas.microsoft.com/office/drawing/2016/5/9/chartex" xmlns:cx4="http://schemas.microsoft.com/office/drawing/2016/5/10/chartex" xmlns:cx5="http://schemas.microsoft.com/office/drawing/2016/5/11/chartex" xmlns:cx6="http://schemas.microsoft.com/office/drawing/2016/5/12/chartex" xmlns:cx7="http://schemas.microsoft.com/office/drawing/2016/5/13/chartex" xmlns:cx8="http://schemas.microsoft.com/office/drawing/2016/5/14/chartex" xmlns:mc="http://schemas.openxmlformats.org/markup-compatibility/2006" xmlns:aink="http://schemas.microsoft.com/office/drawing/2016/ink" xmlns:am3d="http://schemas.microsoft.com/office/drawing/2017/model3d" xmlns:o="urn:schemas-microsoft-com:office:office" xmlns:r="http://schemas.openxmlformats.org/officeDocument/2006/relationships" xmlns:m="http://schemas.openxmlformats.org/officeDocument/2006/math" xmlns:v="urn:schemas-microsoft-com:vml" xmlns:wp14="http://schemas.microsoft.com/office/word/2010/wordprocessingDrawing" xmlns:wp="http://schemas.openxmlformats.org/drawingml/2006/wordprocessingDrawing" xmlns:w10="urn:schemas-microsoft-com:office:word" xmlns:w="http://schemas.openxmlformats.org/wordprocessingml/2006/main" xmlns:w14="http://schemas.microsoft.com/office/word/2010/wordml" xmlns:w15="http://schemas.microsoft.com/office/word/2012/wordml" xmlns:w16cid="http://schemas.microsoft.com/office/word/2016/wordml/cid" xmlns:w16se="http://schemas.microsoft.com/office/word/2015/wordml/symex" xmlns:wpg="http://schemas.microsoft.com/office/word/2010/wordprocessingGroup" xmlns:wpi="http://schemas.microsoft.com/office/word/2010/wordprocessingInk" xmlns:wne="http://schemas.microsoft.com/office/word/2006/wordml" xmlns:wps="http://schemas.microsoft.com/office/word/2010/wordprocessingShape" mc:Ignorable="w14 w15 w16se w16cid wp14">
+<w:numbering xmlns:wpc="http://schemas.microsoft.com/office/word/2010/wordprocessingCanvas" xmlns:cx="http://schemas.microsoft.com/office/drawing/2014/chartex" xmlns:cx1="http://schemas.microsoft.com/office/drawing/2015/9/8/chartex" xmlns:cx2="http://schemas.microsoft.com/office/drawing/2015/10/21/chartex" xmlns:cx3="http://schemas.microsoft.com/office/drawing/2016/5/9/chartex" xmlns:cx4="http://schemas.microsoft.com/office/drawing/2016/5/10/chartex" xmlns:cx5="http://schemas.microsoft.com/office/drawing/2016/5/11/chartex" xmlns:cx6="http://schemas.microsoft.com/office/drawing/2016/5/12/chartex" xmlns:cx7="http://schemas.microsoft.com/office/drawing/2016/5/13/chartex" xmlns:cx8="http://schemas.microsoft.com/office/drawing/2016/5/14/chartex" xmlns:mc="http://schemas.openxmlformats.org/markup-compatibility/2006" xmlns:aink="http://schemas.microsoft.com/office/drawing/2016/ink" xmlns:am3d="http://schemas.microsoft.com/office/drawing/2017/model3d" xmlns:o="urn:schemas-microsoft-com:office:office" xmlns:r="http://schemas.openxmlformats.org/officeDocument/2006/relationships" xmlns:m="http://schemas.openxmlformats.org/officeDocument/2006/math" xmlns:v="urn:schemas-microsoft-com:vml" xmlns:wp14="http://schemas.microsoft.com/office/word/2010/wordprocessingDrawing" xmlns:wp="http://schemas.openxmlformats.org/drawingml/2006/wordprocessingDrawing" xmlns:w10="urn:schemas-microsoft-com:office:word" xmlns:w="http://schemas.openxmlformats.org/wordprocessingml/2006/main" xmlns:w14="http://schemas.microsoft.com/office/word/2010/wordml" xmlns:w15="http://schemas.microsoft.com/office/word/2012/wordml" xmlns:w16cex="http://schemas.microsoft.com/office/word/2018/wordml/cex" xmlns:w16cid="http://schemas.microsoft.com/office/word/2016/wordml/cid" xmlns:w16="http://schemas.microsoft.com/office/word/2018/wordml" xmlns:w16se="http://schemas.microsoft.com/office/word/2015/wordml/symex" xmlns:wpg="http://schemas.microsoft.com/office/word/2010/wordprocessingGroup" xmlns:wpi="http://schemas.microsoft.com/office/word/2010/wordprocessingInk" xmlns:wne="http://schemas.microsoft.com/office/word/2006/wordml" xmlns:wps="http://schemas.microsoft.com/office/word/2010/wordprocessingShape" mc:Ignorable="w14 w15 w16se w16cid w16 w16cex wp14">
   <w:abstractNum w:abstractNumId="0" w15:restartNumberingAfterBreak="0">
     <w:nsid w:val="2F102673"/>
     <w:multiLevelType w:val="hybridMultilevel"/>
@@ -1568,7 +1663,7 @@
 </file>
 
 <file path=word/styles.xml><?xml version="1.0" encoding="utf-8"?>
-<w:styles xmlns:mc="http://schemas.openxmlformats.org/markup-compatibility/2006" xmlns:r="http://schemas.openxmlformats.org/officeDocument/2006/relationships" xmlns:w="http://schemas.openxmlformats.org/wordprocessingml/2006/main" xmlns:w14="http://schemas.microsoft.com/office/word/2010/wordml" xmlns:w15="http://schemas.microsoft.com/office/word/2012/wordml" xmlns:w16cid="http://schemas.microsoft.com/office/word/2016/wordml/cid" xmlns:w16se="http://schemas.microsoft.com/office/word/2015/wordml/symex" mc:Ignorable="w14 w15 w16se w16cid">
+<w:styles xmlns:mc="http://schemas.openxmlformats.org/markup-compatibility/2006" xmlns:r="http://schemas.openxmlformats.org/officeDocument/2006/relationships" xmlns:w="http://schemas.openxmlformats.org/wordprocessingml/2006/main" xmlns:w14="http://schemas.microsoft.com/office/word/2010/wordml" xmlns:w15="http://schemas.microsoft.com/office/word/2012/wordml" xmlns:w16cex="http://schemas.microsoft.com/office/word/2018/wordml/cex" xmlns:w16cid="http://schemas.microsoft.com/office/word/2016/wordml/cid" xmlns:w16="http://schemas.microsoft.com/office/word/2018/wordml" xmlns:w16se="http://schemas.microsoft.com/office/word/2015/wordml/symex" mc:Ignorable="w14 w15 w16se w16cid w16 w16cex">
   <w:docDefaults>
     <w:rPrDefault>
       <w:rPr>
@@ -1690,6 +1785,7 @@
     <w:lsdException w:name="HTML Sample" w:semiHidden="1" w:unhideWhenUsed="1"/>
     <w:lsdException w:name="HTML Typewriter" w:semiHidden="1" w:unhideWhenUsed="1"/>
     <w:lsdException w:name="HTML Variable" w:semiHidden="1" w:unhideWhenUsed="1"/>
+    <w:lsdException w:name="Normal Table" w:semiHidden="1" w:unhideWhenUsed="1"/>
     <w:lsdException w:name="annotation subject" w:semiHidden="1" w:unhideWhenUsed="1"/>
     <w:lsdException w:name="No List" w:semiHidden="1" w:unhideWhenUsed="1"/>
     <w:lsdException w:name="Outline List 1" w:semiHidden="1" w:unhideWhenUsed="1"/>
@@ -1736,8 +1832,10 @@
     <w:lsdException w:name="Table Subtle 2" w:semiHidden="1" w:unhideWhenUsed="1"/>
     <w:lsdException w:name="Table Web 1" w:semiHidden="1" w:unhideWhenUsed="1"/>
     <w:lsdException w:name="Table Web 2" w:semiHidden="1" w:unhideWhenUsed="1"/>
+    <w:lsdException w:name="Table Web 3" w:semiHidden="1" w:unhideWhenUsed="1"/>
     <w:lsdException w:name="Balloon Text" w:semiHidden="1" w:unhideWhenUsed="1"/>
     <w:lsdException w:name="Table Grid" w:uiPriority="39"/>
+    <w:lsdException w:name="Table Theme" w:semiHidden="1" w:unhideWhenUsed="1"/>
     <w:lsdException w:name="Placeholder Text" w:semiHidden="1"/>
     <w:lsdException w:name="No Spacing" w:uiPriority="1" w:qFormat="1"/>
     <w:lsdException w:name="Light Shading" w:uiPriority="60"/>
@@ -2101,6 +2199,60 @@
       <w:szCs w:val="26"/>
     </w:rPr>
   </w:style>
+  <w:style w:type="paragraph" w:styleId="Subtitle">
+    <w:name w:val="Subtitle"/>
+    <w:basedOn w:val="Normal"/>
+    <w:next w:val="Normal"/>
+    <w:link w:val="SubtitleChar"/>
+    <w:uiPriority w:val="11"/>
+    <w:qFormat/>
+    <w:rsid w:val="003B1892"/>
+    <w:pPr>
+      <w:numPr>
+        <w:ilvl w:val="1"/>
+      </w:numPr>
+    </w:pPr>
+    <w:rPr>
+      <w:rFonts w:eastAsiaTheme="minorEastAsia"/>
+      <w:color w:val="5A5A5A" w:themeColor="text1" w:themeTint="A5"/>
+      <w:spacing w:val="15"/>
+    </w:rPr>
+  </w:style>
+  <w:style w:type="character" w:customStyle="1" w:styleId="SubtitleChar">
+    <w:name w:val="Subtitle Char"/>
+    <w:basedOn w:val="DefaultParagraphFont"/>
+    <w:link w:val="Subtitle"/>
+    <w:uiPriority w:val="11"/>
+    <w:rsid w:val="003B1892"/>
+    <w:rPr>
+      <w:rFonts w:eastAsiaTheme="minorEastAsia"/>
+      <w:color w:val="5A5A5A" w:themeColor="text1" w:themeTint="A5"/>
+      <w:spacing w:val="15"/>
+    </w:rPr>
+  </w:style>
+  <w:style w:type="character" w:styleId="Hyperlink">
+    <w:name w:val="Hyperlink"/>
+    <w:basedOn w:val="DefaultParagraphFont"/>
+    <w:uiPriority w:val="99"/>
+    <w:unhideWhenUsed/>
+    <w:rsid w:val="003E2E9F"/>
+    <w:rPr>
+      <w:color w:val="0563C1" w:themeColor="hyperlink"/>
+      <w:u w:val="single"/>
+    </w:rPr>
+  </w:style>
+  <w:style w:type="character" w:styleId="UnresolvedMention">
+    <w:name w:val="Unresolved Mention"/>
+    <w:basedOn w:val="DefaultParagraphFont"/>
+    <w:uiPriority w:val="99"/>
+    <w:semiHidden/>
+    <w:unhideWhenUsed/>
+    <w:rsid w:val="003E2E9F"/>
+    <w:rPr>
+      <w:color w:val="605E5C"/>
+      <w:shd w:val="clear" w:color="auto" w:fill="E1DFDD"/>
+    </w:rPr>
+  </w:style>
 </w:styles>
 </file>
 

</xml_diff>

<commit_message>
Experimental change in pressure stability test in open-loop signature
git-tfs-id: [http://szvptemfou01:8080/tfs/DefaultCollection]$/FW SVI FF Releases/Release3/Docs;C89615
</commit_message>
<xml_diff>
--- a/Docs/DesignEtc/Design/Diagnostic buffer layout in SVI FF.docx
+++ b/Docs/DesignEtc/Design/Diagnostic buffer layout in SVI FF.docx
@@ -15,7 +15,16 @@
         <w:pStyle w:val="Subtitle"/>
       </w:pPr>
       <w:r>
-        <w:t>Versions 0 and 1</w:t>
+        <w:t xml:space="preserve">Versions </w:t>
+      </w:r>
+      <w:r>
+        <w:t xml:space="preserve">0, 1 </w:t>
+      </w:r>
+      <w:r>
+        <w:t xml:space="preserve">and </w:t>
+      </w:r>
+      <w:r>
+        <w:t>2</w:t>
       </w:r>
     </w:p>
     <w:p>
@@ -109,7 +118,21 @@
           <w:b/>
           <w:bCs/>
         </w:rPr>
-        <w:t>version 1 only</w:t>
+        <w:t xml:space="preserve">version 1 </w:t>
+      </w:r>
+      <w:r>
+        <w:rPr>
+          <w:b/>
+          <w:bCs/>
+        </w:rPr>
+        <w:t xml:space="preserve">and 2 </w:t>
+      </w:r>
+      <w:r>
+        <w:rPr>
+          <w:b/>
+          <w:bCs/>
+        </w:rPr>
+        <w:t>only</w:t>
       </w:r>
       <w:r>
         <w:t>.</w:t>
@@ -128,7 +151,15 @@
         <w:pStyle w:val="NoSpacing"/>
       </w:pPr>
       <w:r>
-        <w:t>[N-2][N-1] = “HART” device id of the device, as a byte sequence.</w:t>
+        <w:t>[N-</w:t>
+      </w:r>
+      <w:proofErr w:type="gramStart"/>
+      <w:r>
+        <w:t>2][</w:t>
+      </w:r>
+      <w:proofErr w:type="gramEnd"/>
+      <w:r>
+        <w:t>N-1] = “HART” device id of the device, as a byte sequence.</w:t>
       </w:r>
     </w:p>
     <w:p>
@@ -283,7 +314,7 @@
         <w:pStyle w:val="NoSpacing"/>
       </w:pPr>
       <w:r>
-        <w:t>[1] = 0 (version)</w:t>
+        <w:t>[1] = (version)</w:t>
       </w:r>
     </w:p>
     <w:p>
@@ -361,7 +392,15 @@
         <w:pStyle w:val="NoSpacing"/>
       </w:pPr>
       <w:r>
-        <w:t>[7] = Sampling interval in 5 ms ticks</w:t>
+        <w:t xml:space="preserve">[7] = Sampling interval in 5 </w:t>
+      </w:r>
+      <w:proofErr w:type="spellStart"/>
+      <w:r>
+        <w:t>ms</w:t>
+      </w:r>
+      <w:proofErr w:type="spellEnd"/>
+      <w:r>
+        <w:t xml:space="preserve"> ticks</w:t>
       </w:r>
       <w:r>
         <w:t>, low halfword</w:t>
@@ -422,6 +461,60 @@
       <w:pPr>
         <w:pStyle w:val="NoSpacing"/>
       </w:pPr>
+      <w:r>
+        <w:t>[11] = completion flags (version 2 only)</w:t>
+      </w:r>
+    </w:p>
+    <w:p>
+      <w:pPr>
+        <w:pStyle w:val="NoSpacing"/>
+        <w:ind w:left="720"/>
+      </w:pPr>
+      <w:r>
+        <w:t>Currently supported flags</w:t>
+      </w:r>
+    </w:p>
+    <w:p>
+      <w:pPr>
+        <w:pStyle w:val="NoSpacing"/>
+        <w:ind w:left="720"/>
+      </w:pPr>
+      <w:r>
+        <w:t xml:space="preserve">Bit 0 </w:t>
+      </w:r>
+      <w:r>
+        <w:t>–</w:t>
+      </w:r>
+      <w:r>
+        <w:t xml:space="preserve"> fail</w:t>
+      </w:r>
+      <w:r>
+        <w:t>ed to reach stable pressure in First direction</w:t>
+      </w:r>
+    </w:p>
+    <w:p>
+      <w:pPr>
+        <w:pStyle w:val="NoSpacing"/>
+        <w:ind w:left="720"/>
+      </w:pPr>
+      <w:r>
+        <w:lastRenderedPageBreak/>
+        <w:t xml:space="preserve">Bit 1 </w:t>
+      </w:r>
+      <w:r>
+        <w:t xml:space="preserve">– failed to reach stable pressure in </w:t>
+      </w:r>
+      <w:r>
+        <w:t>Second</w:t>
+      </w:r>
+      <w:r>
+        <w:t xml:space="preserve"> direction</w:t>
+      </w:r>
+    </w:p>
+    <w:p>
+      <w:pPr>
+        <w:pStyle w:val="NoSpacing"/>
+      </w:pPr>
     </w:p>
     <w:p>
       <w:pPr>
@@ -441,14 +534,357 @@
         <w:pStyle w:val="Heading2"/>
       </w:pPr>
       <w:r>
+        <w:t xml:space="preserve">Sample in </w:t>
+      </w:r>
+      <w:r>
+        <w:t xml:space="preserve">the </w:t>
+      </w:r>
+      <w:r>
+        <w:t>data payload</w:t>
+      </w:r>
+    </w:p>
+    <w:p>
+      <w:pPr>
+        <w:pStyle w:val="NoSpacing"/>
+      </w:pPr>
+      <w:r>
+        <w:t>Each sample is an array of two int16_t:</w:t>
+      </w:r>
+    </w:p>
+    <w:p>
+      <w:pPr>
+        <w:pStyle w:val="NoSpacing"/>
+      </w:pPr>
+      <w:r>
+        <w:t>[0] = position</w:t>
+      </w:r>
+      <w:r>
+        <w:t>, %</w:t>
+      </w:r>
+    </w:p>
+    <w:p>
+      <w:pPr>
+        <w:pStyle w:val="NoSpacing"/>
+      </w:pPr>
+      <w:r>
+        <w:t>[1] = main pressure, psi</w:t>
+      </w:r>
+    </w:p>
+    <w:p>
+      <w:pPr>
+        <w:pStyle w:val="NoSpacing"/>
+      </w:pPr>
+    </w:p>
+    <w:p>
+      <w:pPr>
+        <w:pStyle w:val="Heading1"/>
+      </w:pPr>
+      <w:r>
+        <w:t>Step test</w:t>
+      </w:r>
+    </w:p>
+    <w:p>
+      <w:pPr>
+        <w:pStyle w:val="Heading2"/>
+      </w:pPr>
+      <w:r>
+        <w:t>Header</w:t>
+      </w:r>
+    </w:p>
+    <w:p>
+      <w:pPr>
+        <w:pStyle w:val="NoSpacing"/>
+      </w:pPr>
+      <w:r>
+        <w:t xml:space="preserve">[0] = </w:t>
+      </w:r>
+      <w:r>
+        <w:t>3</w:t>
+      </w:r>
+      <w:r>
+        <w:t xml:space="preserve"> – </w:t>
+      </w:r>
+      <w:r>
+        <w:t>Step test</w:t>
+      </w:r>
+    </w:p>
+    <w:p>
+      <w:pPr>
+        <w:pStyle w:val="NoSpacing"/>
+      </w:pPr>
+      <w:r>
+        <w:t>[1] = (version)</w:t>
+      </w:r>
+    </w:p>
+    <w:p>
+      <w:pPr>
+        <w:pStyle w:val="NoSpacing"/>
+      </w:pPr>
+      <w:r>
+        <w:t>[2] = 24 (header size)</w:t>
+      </w:r>
+    </w:p>
+    <w:p>
+      <w:pPr>
+        <w:pStyle w:val="NoSpacing"/>
+      </w:pPr>
+      <w:r>
+        <w:t>[3] = number of samples</w:t>
+      </w:r>
+    </w:p>
+    <w:p>
+      <w:pPr>
+        <w:pStyle w:val="NoSpacing"/>
+      </w:pPr>
+      <w:r>
+        <w:t>[4] = Start Position, %</w:t>
+      </w:r>
+    </w:p>
+    <w:p>
+      <w:pPr>
+        <w:pStyle w:val="NoSpacing"/>
+      </w:pPr>
+      <w:r>
+        <w:t>[5] = End Position, %</w:t>
+      </w:r>
+    </w:p>
+    <w:p>
+      <w:pPr>
+        <w:pStyle w:val="NoSpacing"/>
+      </w:pPr>
+      <w:r>
+        <w:t xml:space="preserve">[6] = </w:t>
+      </w:r>
+      <w:r>
+        <w:t>Sampling time (per configuration)</w:t>
+      </w:r>
+    </w:p>
+    <w:p>
+      <w:pPr>
+        <w:pStyle w:val="NoSpacing"/>
+      </w:pPr>
+      <w:r>
+        <w:t xml:space="preserve">[7] = Sampling interval in 5 </w:t>
+      </w:r>
+      <w:proofErr w:type="spellStart"/>
+      <w:r>
+        <w:t>ms</w:t>
+      </w:r>
+      <w:proofErr w:type="spellEnd"/>
+      <w:r>
+        <w:t xml:space="preserve"> ticks</w:t>
+      </w:r>
+      <w:r>
+        <w:t>, low halfword</w:t>
+      </w:r>
+    </w:p>
+    <w:p>
+      <w:pPr>
+        <w:pStyle w:val="NoSpacing"/>
+      </w:pPr>
+    </w:p>
+    <w:p>
+      <w:pPr>
+        <w:pStyle w:val="NoSpacing"/>
+      </w:pPr>
+      <w:r>
+        <w:t>The header is not populated until the test completes</w:t>
+      </w:r>
+    </w:p>
+    <w:p>
+      <w:pPr>
+        <w:pStyle w:val="NoSpacing"/>
+      </w:pPr>
+    </w:p>
+    <w:p>
+      <w:pPr>
+        <w:pStyle w:val="Heading2"/>
+      </w:pPr>
+      <w:r>
+        <w:t>Sample in the data payload</w:t>
+      </w:r>
+    </w:p>
+    <w:p>
+      <w:pPr>
+        <w:pStyle w:val="NoSpacing"/>
+      </w:pPr>
+      <w:r>
+        <w:t>Each sample is an array of two int16_t:</w:t>
+      </w:r>
+    </w:p>
+    <w:p>
+      <w:pPr>
+        <w:pStyle w:val="NoSpacing"/>
+      </w:pPr>
+      <w:r>
+        <w:t xml:space="preserve">[0] = </w:t>
+      </w:r>
+      <w:r>
+        <w:t>setpoint</w:t>
+      </w:r>
+      <w:r>
+        <w:t>, %</w:t>
+      </w:r>
+    </w:p>
+    <w:p>
+      <w:pPr>
+        <w:pStyle w:val="NoSpacing"/>
+      </w:pPr>
+      <w:r>
+        <w:t xml:space="preserve">[1] = </w:t>
+      </w:r>
+      <w:r>
+        <w:t>position, %</w:t>
+      </w:r>
+    </w:p>
+    <w:p>
+      <w:pPr>
+        <w:pStyle w:val="NoSpacing"/>
+      </w:pPr>
+    </w:p>
+    <w:p>
+      <w:pPr>
+        <w:pStyle w:val="NoSpacing"/>
+      </w:pPr>
+    </w:p>
+    <w:p>
+      <w:pPr>
+        <w:pStyle w:val="Heading1"/>
+      </w:pPr>
+      <w:r>
+        <w:t>Ramp test</w:t>
+      </w:r>
+    </w:p>
+    <w:p>
+      <w:pPr>
+        <w:pStyle w:val="Heading2"/>
+      </w:pPr>
+      <w:r>
+        <w:t>Header</w:t>
+      </w:r>
+    </w:p>
+    <w:p>
+      <w:pPr>
+        <w:pStyle w:val="NoSpacing"/>
+      </w:pPr>
+      <w:r>
+        <w:t>[0] = 4</w:t>
+      </w:r>
+      <w:r>
+        <w:t xml:space="preserve"> – </w:t>
+      </w:r>
+      <w:r>
+        <w:t>Ramp test</w:t>
+      </w:r>
+    </w:p>
+    <w:p>
+      <w:pPr>
+        <w:pStyle w:val="NoSpacing"/>
+      </w:pPr>
+      <w:r>
+        <w:t>[1] = (version)</w:t>
+      </w:r>
+    </w:p>
+    <w:p>
+      <w:pPr>
+        <w:pStyle w:val="NoSpacing"/>
+      </w:pPr>
+      <w:r>
+        <w:t>[2] = 24 (header size)</w:t>
+      </w:r>
+    </w:p>
+    <w:p>
+      <w:pPr>
+        <w:pStyle w:val="NoSpacing"/>
+      </w:pPr>
+      <w:r>
+        <w:t>[3] = number of samples</w:t>
+      </w:r>
+    </w:p>
+    <w:p>
+      <w:pPr>
+        <w:pStyle w:val="NoSpacing"/>
+      </w:pPr>
+      <w:r>
+        <w:t>[4] = Start Position, %</w:t>
+      </w:r>
+    </w:p>
+    <w:p>
+      <w:pPr>
+        <w:pStyle w:val="NoSpacing"/>
+      </w:pPr>
+      <w:r>
+        <w:t>[5] = End Position, %</w:t>
+      </w:r>
+    </w:p>
+    <w:p>
+      <w:pPr>
+        <w:pStyle w:val="NoSpacing"/>
+      </w:pPr>
+      <w:r>
+        <w:t xml:space="preserve">[6] = Setpoint Ramp Speed, in %/sec </w:t>
+      </w:r>
+    </w:p>
+    <w:p>
+      <w:pPr>
+        <w:pStyle w:val="NoSpacing"/>
+      </w:pPr>
+      <w:r>
+        <w:t xml:space="preserve">[7] = Sampling interval in 5 </w:t>
+      </w:r>
+      <w:proofErr w:type="spellStart"/>
+      <w:r>
+        <w:t>ms</w:t>
+      </w:r>
+      <w:proofErr w:type="spellEnd"/>
+      <w:r>
+        <w:t xml:space="preserve"> ticks</w:t>
+      </w:r>
+      <w:r>
+        <w:t>, low halfword</w:t>
+      </w:r>
+    </w:p>
+    <w:p>
+      <w:pPr>
+        <w:pStyle w:val="NoSpacing"/>
+      </w:pPr>
+      <w:r>
+        <w:t>[8] = Direction: 0-both directions, 1-one direction</w:t>
+      </w:r>
+    </w:p>
+    <w:p>
+      <w:pPr>
+        <w:pStyle w:val="NoSpacing"/>
+      </w:pPr>
+      <w:r>
+        <w:t>[9] = Samples in First Direction (if up/down test, where is the end of first direction)</w:t>
+      </w:r>
+    </w:p>
+    <w:p>
+      <w:pPr>
+        <w:pStyle w:val="NoSpacing"/>
+      </w:pPr>
+    </w:p>
+    <w:p>
+      <w:pPr>
+        <w:pStyle w:val="NoSpacing"/>
+      </w:pPr>
+      <w:r>
+        <w:t>The header is not populated until the test completes</w:t>
+      </w:r>
+    </w:p>
+    <w:p>
+      <w:pPr>
+        <w:pStyle w:val="NoSpacing"/>
+      </w:pPr>
+    </w:p>
+    <w:p>
+      <w:pPr>
+        <w:pStyle w:val="Heading2"/>
+      </w:pPr>
+      <w:r>
         <w:lastRenderedPageBreak/>
-        <w:t xml:space="preserve">Sample in </w:t>
-      </w:r>
-      <w:r>
-        <w:t xml:space="preserve">the </w:t>
-      </w:r>
-      <w:r>
-        <w:t>data payload</w:t>
+        <w:t>Sample in the data payload</w:t>
       </w:r>
     </w:p>
     <w:p>
@@ -464,7 +900,99 @@
         <w:pStyle w:val="NoSpacing"/>
       </w:pPr>
       <w:r>
-        <w:t>[0] = position</w:t>
+        <w:t>[0] = setpoint, %</w:t>
+      </w:r>
+    </w:p>
+    <w:p>
+      <w:pPr>
+        <w:pStyle w:val="NoSpacing"/>
+      </w:pPr>
+      <w:r>
+        <w:t>[1] = position, %</w:t>
+      </w:r>
+    </w:p>
+    <w:p/>
+    <w:p>
+      <w:pPr>
+        <w:pStyle w:val="Heading1"/>
+      </w:pPr>
+      <w:r>
+        <w:t>Data collection</w:t>
+      </w:r>
+    </w:p>
+    <w:p>
+      <w:pPr>
+        <w:pStyle w:val="Heading2"/>
+      </w:pPr>
+      <w:r>
+        <w:t>Header</w:t>
+      </w:r>
+    </w:p>
+    <w:p>
+      <w:pPr>
+        <w:pStyle w:val="NoSpacing"/>
+      </w:pPr>
+      <w:r>
+        <w:t>[0] = 0x5500</w:t>
+      </w:r>
+      <w:r>
+        <w:t xml:space="preserve"> – </w:t>
+      </w:r>
+      <w:r>
+        <w:t>Data collection</w:t>
+      </w:r>
+    </w:p>
+    <w:p>
+      <w:pPr>
+        <w:pStyle w:val="NoSpacing"/>
+      </w:pPr>
+      <w:r>
+        <w:t>[1] = (version)</w:t>
+      </w:r>
+    </w:p>
+    <w:p>
+      <w:pPr>
+        <w:pStyle w:val="NoSpacing"/>
+      </w:pPr>
+      <w:r>
+        <w:t>[2] = 24 (header size)</w:t>
+      </w:r>
+    </w:p>
+    <w:p>
+      <w:pPr>
+        <w:pStyle w:val="NoSpacing"/>
+      </w:pPr>
+      <w:r>
+        <w:t>[3] = number of samples</w:t>
+      </w:r>
+      <w:r>
+        <w:t xml:space="preserve"> (incremental)</w:t>
+      </w:r>
+    </w:p>
+    <w:p>
+      <w:pPr>
+        <w:pStyle w:val="NoSpacing"/>
+      </w:pPr>
+      <w:r>
+        <w:t xml:space="preserve">[4] = </w:t>
+      </w:r>
+      <w:r>
+        <w:t>Bitmap of data in a sample</w:t>
+      </w:r>
+    </w:p>
+    <w:p>
+      <w:pPr>
+        <w:pStyle w:val="NoSpacing"/>
+        <w:ind w:left="720"/>
+      </w:pPr>
+      <w:r>
+        <w:t xml:space="preserve">0 </w:t>
+      </w:r>
+      <w:r>
+        <w:t>–</w:t>
+      </w:r>
+      <w:r>
+        <w:t xml:space="preserve"> position</w:t>
       </w:r>
       <w:r>
         <w:t>, %</w:t>
@@ -473,9 +1001,276 @@
     <w:p>
       <w:pPr>
         <w:pStyle w:val="NoSpacing"/>
-      </w:pPr>
-      <w:r>
-        <w:t>[1] = main pressure, psi</w:t>
+        <w:ind w:left="720"/>
+      </w:pPr>
+      <w:r>
+        <w:t>1 – main pressure, psi</w:t>
+      </w:r>
+    </w:p>
+    <w:p>
+      <w:pPr>
+        <w:pStyle w:val="NoSpacing"/>
+        <w:ind w:left="720"/>
+      </w:pPr>
+      <w:r>
+        <w:t>2 – pilot pressure, psi</w:t>
+      </w:r>
+    </w:p>
+    <w:p>
+      <w:pPr>
+        <w:pStyle w:val="NoSpacing"/>
+        <w:ind w:left="720"/>
+      </w:pPr>
+      <w:r>
+        <w:t>3 – supply pressure, psi</w:t>
+      </w:r>
+    </w:p>
+    <w:p>
+      <w:pPr>
+        <w:pStyle w:val="NoSpacing"/>
+        <w:ind w:left="720"/>
+      </w:pPr>
+      <w:r>
+        <w:t>4 – actuator pressure B, psi</w:t>
+      </w:r>
+    </w:p>
+    <w:p>
+      <w:pPr>
+        <w:pStyle w:val="NoSpacing"/>
+        <w:ind w:left="720"/>
+      </w:pPr>
+      <w:r>
+        <w:t>5 – Setpoint, %</w:t>
+      </w:r>
+    </w:p>
+    <w:p>
+      <w:pPr>
+        <w:pStyle w:val="NoSpacing"/>
+        <w:ind w:left="720"/>
+      </w:pPr>
+      <w:r>
+        <w:t>6 – I/P current, mA</w:t>
+      </w:r>
+    </w:p>
+    <w:p>
+      <w:pPr>
+        <w:pStyle w:val="NoSpacing"/>
+        <w:ind w:left="720"/>
+      </w:pPr>
+      <w:r>
+        <w:t>7 – Analog input, mA</w:t>
+      </w:r>
+    </w:p>
+    <w:p>
+      <w:pPr>
+        <w:pStyle w:val="NoSpacing"/>
+      </w:pPr>
+      <w:r>
+        <w:t>[</w:t>
+      </w:r>
+      <w:r>
+        <w:t>5</w:t>
+      </w:r>
+      <w:r>
+        <w:t xml:space="preserve">] = Sampling interval in 5 </w:t>
+      </w:r>
+      <w:proofErr w:type="spellStart"/>
+      <w:r>
+        <w:t>ms</w:t>
+      </w:r>
+      <w:proofErr w:type="spellEnd"/>
+      <w:r>
+        <w:t xml:space="preserve"> ticks</w:t>
+      </w:r>
+      <w:r>
+        <w:t>, low halfword</w:t>
+      </w:r>
+    </w:p>
+    <w:p>
+      <w:pPr>
+        <w:pStyle w:val="NoSpacing"/>
+      </w:pPr>
+      <w:r>
+        <w:t>[</w:t>
+      </w:r>
+      <w:r>
+        <w:t>6</w:t>
+      </w:r>
+      <w:r>
+        <w:t xml:space="preserve">] = </w:t>
+      </w:r>
+      <w:r>
+        <w:t>Number of pre-samples</w:t>
+      </w:r>
+    </w:p>
+    <w:p>
+      <w:pPr>
+        <w:pStyle w:val="NoSpacing"/>
+      </w:pPr>
+      <w:r>
+        <w:t>[</w:t>
+      </w:r>
+      <w:r>
+        <w:t>7</w:t>
+      </w:r>
+      <w:r>
+        <w:t xml:space="preserve">] = </w:t>
+      </w:r>
+      <w:r>
+        <w:t>Process ID on whose behalf data is collected</w:t>
+      </w:r>
+    </w:p>
+    <w:p>
+      <w:pPr>
+        <w:pStyle w:val="NoSpacing"/>
+        <w:ind w:left="720"/>
+      </w:pPr>
+      <w:r>
+        <w:t>0 – standalone data collection</w:t>
+      </w:r>
+    </w:p>
+    <w:p>
+      <w:pPr>
+        <w:pStyle w:val="NoSpacing"/>
+        <w:ind w:left="720"/>
+      </w:pPr>
+      <w:r>
+        <w:t xml:space="preserve">16 </w:t>
+      </w:r>
+      <w:r>
+        <w:t>–</w:t>
+      </w:r>
+      <w:r>
+        <w:t xml:space="preserve"> PST</w:t>
+      </w:r>
+    </w:p>
+    <w:p>
+      <w:pPr>
+        <w:pStyle w:val="NoSpacing"/>
+      </w:pPr>
+    </w:p>
+    <w:p>
+      <w:pPr>
+        <w:pStyle w:val="NoSpacing"/>
+      </w:pPr>
+      <w:r>
+        <w:t>The header is populated on the fly and data can be read in the background, while collection is running.</w:t>
+      </w:r>
+    </w:p>
+    <w:p>
+      <w:pPr>
+        <w:pStyle w:val="NoSpacing"/>
+      </w:pPr>
+      <w:r>
+        <w:t>Number of samples [3] increments automatically. Care should be taken not to read more samples than the header indicates.</w:t>
+      </w:r>
+    </w:p>
+    <w:p>
+      <w:pPr>
+        <w:pStyle w:val="NoSpacing"/>
+      </w:pPr>
+      <w:r>
+        <w:t>Data collection completion is manifested by unchanging number of samples.</w:t>
+      </w:r>
+    </w:p>
+    <w:p>
+      <w:pPr>
+        <w:pStyle w:val="NoSpacing"/>
+      </w:pPr>
+    </w:p>
+    <w:p>
+      <w:pPr>
+        <w:pStyle w:val="NoSpacing"/>
+      </w:pPr>
+    </w:p>
+    <w:p>
+      <w:pPr>
+        <w:pStyle w:val="Heading2"/>
+      </w:pPr>
+      <w:r>
+        <w:t>Sample in the data payload</w:t>
+      </w:r>
+    </w:p>
+    <w:p>
+      <w:pPr>
+        <w:pStyle w:val="NoSpacing"/>
+      </w:pPr>
+      <w:r>
+        <w:t>Each sample is an array of int16_t</w:t>
+      </w:r>
+      <w:r>
+        <w:t xml:space="preserve">. The number of elements in the array is the number of 1’s in </w:t>
+      </w:r>
+      <w:proofErr w:type="gramStart"/>
+      <w:r>
+        <w:t>header[</w:t>
+      </w:r>
+      <w:proofErr w:type="gramEnd"/>
+      <w:r>
+        <w:t>4] bitmap, and the n-</w:t>
+      </w:r>
+      <w:proofErr w:type="spellStart"/>
+      <w:r>
+        <w:t>th</w:t>
+      </w:r>
+      <w:proofErr w:type="spellEnd"/>
+      <w:r>
+        <w:t xml:space="preserve"> element must be interpreted as per n-</w:t>
+      </w:r>
+      <w:proofErr w:type="spellStart"/>
+      <w:r>
+        <w:t>th</w:t>
+      </w:r>
+      <w:proofErr w:type="spellEnd"/>
+      <w:r>
+        <w:t xml:space="preserve"> bit set in the bitmap.</w:t>
+      </w:r>
+    </w:p>
+    <w:p>
+      <w:pPr>
+        <w:pStyle w:val="NoSpacing"/>
+      </w:pPr>
+      <w:r>
+        <w:t>E.g. if bitmap is 0x31, the sample contains</w:t>
+      </w:r>
+    </w:p>
+    <w:p>
+      <w:pPr>
+        <w:pStyle w:val="NoSpacing"/>
+      </w:pPr>
+      <w:r>
+        <w:t xml:space="preserve">[0] = </w:t>
+      </w:r>
+      <w:r>
+        <w:t>position</w:t>
+      </w:r>
+      <w:r>
+        <w:t>, %</w:t>
+      </w:r>
+    </w:p>
+    <w:p>
+      <w:pPr>
+        <w:pStyle w:val="NoSpacing"/>
+      </w:pPr>
+      <w:r>
+        <w:t xml:space="preserve">[1] = </w:t>
+      </w:r>
+      <w:r>
+        <w:t>pressure B</w:t>
+      </w:r>
+      <w:r>
+        <w:t>,</w:t>
+      </w:r>
+      <w:r>
+        <w:t xml:space="preserve"> psi</w:t>
+      </w:r>
+    </w:p>
+    <w:p>
+      <w:pPr>
+        <w:pStyle w:val="NoSpacing"/>
+      </w:pPr>
+      <w:r>
+        <w:t>[2] = setpoint, %</w:t>
       </w:r>
     </w:p>
     <w:p>
@@ -488,387 +1283,31 @@
         <w:pStyle w:val="Heading1"/>
       </w:pPr>
       <w:r>
-        <w:t>Step test</w:t>
-      </w:r>
-    </w:p>
-    <w:p>
-      <w:pPr>
-        <w:pStyle w:val="Heading2"/>
-      </w:pPr>
-      <w:r>
-        <w:t>Header</w:t>
-      </w:r>
-    </w:p>
-    <w:p>
-      <w:pPr>
-        <w:pStyle w:val="NoSpacing"/>
-      </w:pPr>
-      <w:r>
-        <w:t xml:space="preserve">[0] = </w:t>
-      </w:r>
-      <w:r>
-        <w:t>3</w:t>
-      </w:r>
-      <w:r>
-        <w:t xml:space="preserve"> – </w:t>
-      </w:r>
-      <w:r>
-        <w:t>Step test</w:t>
-      </w:r>
-    </w:p>
-    <w:p>
-      <w:pPr>
-        <w:pStyle w:val="NoSpacing"/>
-      </w:pPr>
-      <w:r>
-        <w:t>[1] = 0 (version)</w:t>
-      </w:r>
-    </w:p>
-    <w:p>
-      <w:pPr>
-        <w:pStyle w:val="NoSpacing"/>
-      </w:pPr>
-      <w:r>
-        <w:t>[2] = 24 (header size)</w:t>
-      </w:r>
-    </w:p>
-    <w:p>
-      <w:pPr>
-        <w:pStyle w:val="NoSpacing"/>
-      </w:pPr>
-      <w:r>
-        <w:t>[3] = number of samples</w:t>
-      </w:r>
-    </w:p>
-    <w:p>
-      <w:pPr>
-        <w:pStyle w:val="NoSpacing"/>
-      </w:pPr>
-      <w:r>
-        <w:t>[4] = Start Position, %</w:t>
-      </w:r>
-    </w:p>
-    <w:p>
-      <w:pPr>
-        <w:pStyle w:val="NoSpacing"/>
-      </w:pPr>
-      <w:r>
-        <w:t>[5] = End Position, %</w:t>
-      </w:r>
-    </w:p>
-    <w:p>
-      <w:pPr>
-        <w:pStyle w:val="NoSpacing"/>
-      </w:pPr>
-      <w:r>
-        <w:t xml:space="preserve">[6] = </w:t>
-      </w:r>
-      <w:r>
-        <w:t>Sampling time (per configuration)</w:t>
-      </w:r>
-    </w:p>
-    <w:p>
-      <w:pPr>
-        <w:pStyle w:val="NoSpacing"/>
-      </w:pPr>
-      <w:r>
-        <w:t>[7] = Sampling interval in 5 ms ticks</w:t>
-      </w:r>
-      <w:r>
-        <w:t>, low halfword</w:t>
-      </w:r>
-    </w:p>
-    <w:p>
-      <w:pPr>
-        <w:pStyle w:val="NoSpacing"/>
-      </w:pPr>
-    </w:p>
-    <w:p>
-      <w:pPr>
-        <w:pStyle w:val="NoSpacing"/>
-      </w:pPr>
-      <w:r>
-        <w:t>The header is not populated until the test completes</w:t>
-      </w:r>
-    </w:p>
-    <w:p>
-      <w:pPr>
-        <w:pStyle w:val="NoSpacing"/>
-      </w:pPr>
-    </w:p>
-    <w:p>
-      <w:pPr>
-        <w:pStyle w:val="Heading2"/>
-      </w:pPr>
-      <w:r>
-        <w:t>Sample in the data payload</w:t>
-      </w:r>
-    </w:p>
-    <w:p>
-      <w:pPr>
-        <w:pStyle w:val="NoSpacing"/>
-      </w:pPr>
-      <w:r>
-        <w:t>Each sample is an array of two int16_t:</w:t>
-      </w:r>
-    </w:p>
-    <w:p>
-      <w:pPr>
-        <w:pStyle w:val="NoSpacing"/>
-      </w:pPr>
-      <w:r>
-        <w:t xml:space="preserve">[0] = </w:t>
-      </w:r>
-      <w:r>
-        <w:t>setpoint</w:t>
-      </w:r>
-      <w:r>
-        <w:t>, %</w:t>
-      </w:r>
-    </w:p>
-    <w:p>
-      <w:pPr>
-        <w:pStyle w:val="NoSpacing"/>
-      </w:pPr>
-      <w:r>
-        <w:t xml:space="preserve">[1] = </w:t>
-      </w:r>
-      <w:r>
-        <w:t>position, %</w:t>
-      </w:r>
-    </w:p>
-    <w:p>
-      <w:pPr>
-        <w:pStyle w:val="NoSpacing"/>
-      </w:pPr>
-    </w:p>
-    <w:p>
-      <w:pPr>
-        <w:pStyle w:val="NoSpacing"/>
-      </w:pPr>
-    </w:p>
-    <w:p>
-      <w:pPr>
-        <w:pStyle w:val="Heading1"/>
-      </w:pPr>
-      <w:r>
-        <w:t>Ramp test</w:t>
-      </w:r>
-    </w:p>
-    <w:p>
-      <w:pPr>
-        <w:pStyle w:val="Heading2"/>
-      </w:pPr>
-      <w:r>
-        <w:t>Header</w:t>
-      </w:r>
-    </w:p>
-    <w:p>
-      <w:pPr>
-        <w:pStyle w:val="NoSpacing"/>
-      </w:pPr>
-      <w:r>
-        <w:t>[0] = 4</w:t>
-      </w:r>
-      <w:r>
-        <w:t xml:space="preserve"> – </w:t>
-      </w:r>
-      <w:r>
-        <w:t>Ramp test</w:t>
-      </w:r>
-    </w:p>
-    <w:p>
-      <w:pPr>
-        <w:pStyle w:val="NoSpacing"/>
-      </w:pPr>
-      <w:r>
-        <w:t>[1] = 0 (version)</w:t>
-      </w:r>
-    </w:p>
-    <w:p>
-      <w:pPr>
-        <w:pStyle w:val="NoSpacing"/>
-      </w:pPr>
-      <w:r>
-        <w:t>[2] = 24 (header size)</w:t>
-      </w:r>
-    </w:p>
-    <w:p>
-      <w:pPr>
-        <w:pStyle w:val="NoSpacing"/>
-      </w:pPr>
-      <w:r>
-        <w:t>[3] = number of samples</w:t>
-      </w:r>
-    </w:p>
-    <w:p>
-      <w:pPr>
-        <w:pStyle w:val="NoSpacing"/>
-      </w:pPr>
-      <w:r>
-        <w:t>[4] = Start Position, %</w:t>
-      </w:r>
-    </w:p>
-    <w:p>
-      <w:pPr>
-        <w:pStyle w:val="NoSpacing"/>
-      </w:pPr>
-      <w:r>
-        <w:t>[5] = End Position, %</w:t>
-      </w:r>
-    </w:p>
-    <w:p>
-      <w:pPr>
-        <w:pStyle w:val="NoSpacing"/>
-      </w:pPr>
-      <w:r>
-        <w:t xml:space="preserve">[6] = Setpoint Ramp Speed, in %/sec </w:t>
-      </w:r>
-    </w:p>
-    <w:p>
-      <w:pPr>
-        <w:pStyle w:val="NoSpacing"/>
-      </w:pPr>
-      <w:r>
-        <w:t>[7] = Sampling interval in 5 ms ticks</w:t>
-      </w:r>
-      <w:r>
-        <w:t>, low halfword</w:t>
-      </w:r>
-    </w:p>
-    <w:p>
-      <w:pPr>
-        <w:pStyle w:val="NoSpacing"/>
-      </w:pPr>
-      <w:r>
-        <w:t>[8] = Direction: 0-both directions, 1-one direction</w:t>
-      </w:r>
-    </w:p>
-    <w:p>
-      <w:pPr>
-        <w:pStyle w:val="NoSpacing"/>
-      </w:pPr>
-      <w:r>
-        <w:t>[9] = Samples in First Direction (if up/down test, where is the end of first direction)</w:t>
-      </w:r>
-    </w:p>
-    <w:p>
-      <w:pPr>
-        <w:pStyle w:val="NoSpacing"/>
-      </w:pPr>
-    </w:p>
-    <w:p>
-      <w:pPr>
-        <w:pStyle w:val="NoSpacing"/>
-      </w:pPr>
-      <w:r>
-        <w:t>The header is not populated until the test completes</w:t>
-      </w:r>
-    </w:p>
-    <w:p>
-      <w:pPr>
-        <w:pStyle w:val="NoSpacing"/>
-      </w:pPr>
-    </w:p>
-    <w:p>
-      <w:pPr>
-        <w:pStyle w:val="Heading2"/>
-      </w:pPr>
-      <w:r>
-        <w:t>Sample in the data payload</w:t>
-      </w:r>
-    </w:p>
-    <w:p>
-      <w:pPr>
-        <w:pStyle w:val="NoSpacing"/>
-      </w:pPr>
-      <w:r>
-        <w:t>Each sample is an array of two int16_t:</w:t>
-      </w:r>
-    </w:p>
-    <w:p>
-      <w:pPr>
-        <w:pStyle w:val="NoSpacing"/>
-      </w:pPr>
-      <w:r>
-        <w:t>[0] = setpoint, %</w:t>
-      </w:r>
-    </w:p>
-    <w:p>
-      <w:pPr>
-        <w:pStyle w:val="NoSpacing"/>
-      </w:pPr>
-      <w:r>
-        <w:t>[1] = position, %</w:t>
-      </w:r>
-    </w:p>
-    <w:p/>
-    <w:p>
-      <w:pPr>
-        <w:pStyle w:val="Heading1"/>
-      </w:pPr>
-      <w:r>
-        <w:t>Data collection</w:t>
-      </w:r>
-    </w:p>
-    <w:p>
-      <w:pPr>
-        <w:pStyle w:val="Heading2"/>
-      </w:pPr>
-      <w:r>
-        <w:t>Header</w:t>
-      </w:r>
-    </w:p>
-    <w:p>
-      <w:pPr>
-        <w:pStyle w:val="NoSpacing"/>
-      </w:pPr>
-      <w:r>
-        <w:t>[0] = 0x5500</w:t>
-      </w:r>
-      <w:r>
-        <w:t xml:space="preserve"> – </w:t>
-      </w:r>
-      <w:r>
-        <w:t>Data collection</w:t>
-      </w:r>
-    </w:p>
-    <w:p>
-      <w:pPr>
-        <w:pStyle w:val="NoSpacing"/>
-      </w:pPr>
-      <w:r>
-        <w:t>[1] = 0 (version)</w:t>
-      </w:r>
-    </w:p>
-    <w:p>
-      <w:pPr>
-        <w:pStyle w:val="NoSpacing"/>
-      </w:pPr>
-      <w:r>
-        <w:t>[2] = 24 (header size)</w:t>
-      </w:r>
-    </w:p>
-    <w:p>
-      <w:pPr>
-        <w:pStyle w:val="NoSpacing"/>
-      </w:pPr>
-      <w:r>
-        <w:t>[3] = number of samples</w:t>
-      </w:r>
-      <w:r>
-        <w:t xml:space="preserve"> (incremental)</w:t>
-      </w:r>
-    </w:p>
-    <w:p>
-      <w:pPr>
-        <w:pStyle w:val="NoSpacing"/>
-      </w:pPr>
-      <w:r>
-        <w:t xml:space="preserve">[4] = </w:t>
-      </w:r>
-      <w:r>
-        <w:t>Bitmap of data in a sample</w:t>
+        <w:t>Partial Stroke Test</w:t>
+      </w:r>
+    </w:p>
+    <w:p>
+      <w:pPr>
+        <w:pStyle w:val="NoSpacing"/>
+      </w:pPr>
+      <w:r>
+        <w:t>PST extends data collection header as follows:</w:t>
+      </w:r>
+    </w:p>
+    <w:p>
+      <w:pPr>
+        <w:pStyle w:val="NoSpacing"/>
+      </w:pPr>
+      <w:r>
+        <w:t>[8] = (PST version)</w:t>
+      </w:r>
+    </w:p>
+    <w:p>
+      <w:pPr>
+        <w:pStyle w:val="NoSpacing"/>
+      </w:pPr>
+      <w:r>
+        <w:t>[9] = test result</w:t>
       </w:r>
     </w:p>
     <w:p>
@@ -877,16 +1316,8 @@
         <w:ind w:left="720"/>
       </w:pPr>
       <w:r>
-        <w:t xml:space="preserve">0 </w:t>
-      </w:r>
-      <w:r>
-        <w:t>–</w:t>
-      </w:r>
-      <w:r>
-        <w:t xml:space="preserve"> position</w:t>
-      </w:r>
-      <w:r>
-        <w:t>, %</w:t>
+        <w:lastRenderedPageBreak/>
+        <w:t>0 – OK</w:t>
       </w:r>
     </w:p>
     <w:p>
@@ -895,7 +1326,7 @@
         <w:ind w:left="720"/>
       </w:pPr>
       <w:r>
-        <w:t>1 – main pressure, psi</w:t>
+        <w:t>1 – canceled</w:t>
       </w:r>
     </w:p>
     <w:p>
@@ -904,295 +1335,6 @@
         <w:ind w:left="720"/>
       </w:pPr>
       <w:r>
-        <w:t>2 – pilot pressure, psi</w:t>
-      </w:r>
-    </w:p>
-    <w:p>
-      <w:pPr>
-        <w:pStyle w:val="NoSpacing"/>
-        <w:ind w:left="720"/>
-      </w:pPr>
-      <w:r>
-        <w:t>3 – supply pressure, psi</w:t>
-      </w:r>
-    </w:p>
-    <w:p>
-      <w:pPr>
-        <w:pStyle w:val="NoSpacing"/>
-        <w:ind w:left="720"/>
-      </w:pPr>
-      <w:r>
-        <w:t>4 – actuator pressure B, psi</w:t>
-      </w:r>
-    </w:p>
-    <w:p>
-      <w:pPr>
-        <w:pStyle w:val="NoSpacing"/>
-        <w:ind w:left="720"/>
-      </w:pPr>
-      <w:r>
-        <w:t>5 – Setpoint, %</w:t>
-      </w:r>
-    </w:p>
-    <w:p>
-      <w:pPr>
-        <w:pStyle w:val="NoSpacing"/>
-        <w:ind w:left="720"/>
-      </w:pPr>
-      <w:r>
-        <w:t>6 – I/P current, mA</w:t>
-      </w:r>
-    </w:p>
-    <w:p>
-      <w:pPr>
-        <w:pStyle w:val="NoSpacing"/>
-        <w:ind w:left="720"/>
-      </w:pPr>
-      <w:r>
-        <w:t>7 – Analog input, mA</w:t>
-      </w:r>
-    </w:p>
-    <w:p>
-      <w:pPr>
-        <w:pStyle w:val="NoSpacing"/>
-      </w:pPr>
-      <w:r>
-        <w:t>[</w:t>
-      </w:r>
-      <w:r>
-        <w:t>5</w:t>
-      </w:r>
-      <w:r>
-        <w:t>] = Sampling interval in 5 ms ticks</w:t>
-      </w:r>
-      <w:r>
-        <w:t>, low halfword</w:t>
-      </w:r>
-    </w:p>
-    <w:p>
-      <w:pPr>
-        <w:pStyle w:val="NoSpacing"/>
-      </w:pPr>
-      <w:r>
-        <w:t>[</w:t>
-      </w:r>
-      <w:r>
-        <w:t>6</w:t>
-      </w:r>
-      <w:r>
-        <w:t xml:space="preserve">] = </w:t>
-      </w:r>
-      <w:r>
-        <w:t>Number of pre-samples</w:t>
-      </w:r>
-    </w:p>
-    <w:p>
-      <w:pPr>
-        <w:pStyle w:val="NoSpacing"/>
-      </w:pPr>
-      <w:r>
-        <w:t>[</w:t>
-      </w:r>
-      <w:r>
-        <w:t>7</w:t>
-      </w:r>
-      <w:r>
-        <w:t xml:space="preserve">] = </w:t>
-      </w:r>
-      <w:r>
-        <w:t>Process ID on whose behalf data is collected</w:t>
-      </w:r>
-    </w:p>
-    <w:p>
-      <w:pPr>
-        <w:pStyle w:val="NoSpacing"/>
-        <w:ind w:left="720"/>
-      </w:pPr>
-      <w:r>
-        <w:t>0 – standalone data collection</w:t>
-      </w:r>
-    </w:p>
-    <w:p>
-      <w:pPr>
-        <w:pStyle w:val="NoSpacing"/>
-        <w:ind w:left="720"/>
-      </w:pPr>
-      <w:r>
-        <w:t xml:space="preserve">16 </w:t>
-      </w:r>
-      <w:r>
-        <w:t>–</w:t>
-      </w:r>
-      <w:r>
-        <w:t xml:space="preserve"> PST</w:t>
-      </w:r>
-    </w:p>
-    <w:p>
-      <w:pPr>
-        <w:pStyle w:val="NoSpacing"/>
-      </w:pPr>
-    </w:p>
-    <w:p>
-      <w:pPr>
-        <w:pStyle w:val="NoSpacing"/>
-      </w:pPr>
-      <w:r>
-        <w:t>The header is populated on the fly and data can be read in the background, while collection is running.</w:t>
-      </w:r>
-    </w:p>
-    <w:p>
-      <w:pPr>
-        <w:pStyle w:val="NoSpacing"/>
-      </w:pPr>
-      <w:r>
-        <w:t>Number of samples [3] increments automatically. Care should be taken not to read more samples than the header indicates.</w:t>
-      </w:r>
-    </w:p>
-    <w:p>
-      <w:pPr>
-        <w:pStyle w:val="NoSpacing"/>
-      </w:pPr>
-      <w:r>
-        <w:t>Data collection completion is manifested by unchanging number of samples.</w:t>
-      </w:r>
-    </w:p>
-    <w:p>
-      <w:pPr>
-        <w:pStyle w:val="NoSpacing"/>
-      </w:pPr>
-    </w:p>
-    <w:p>
-      <w:pPr>
-        <w:pStyle w:val="NoSpacing"/>
-      </w:pPr>
-    </w:p>
-    <w:p>
-      <w:pPr>
-        <w:pStyle w:val="Heading2"/>
-      </w:pPr>
-      <w:r>
-        <w:t>Sample in the data payload</w:t>
-      </w:r>
-    </w:p>
-    <w:p>
-      <w:pPr>
-        <w:pStyle w:val="NoSpacing"/>
-      </w:pPr>
-      <w:r>
-        <w:t>Each sample is an array of int16_t</w:t>
-      </w:r>
-      <w:r>
-        <w:t>. The number of elements in the array is the number of 1’s in header[4] bitmap, and the n-th element must be interpreted as per n-th bit set in the bitmap.</w:t>
-      </w:r>
-    </w:p>
-    <w:p>
-      <w:pPr>
-        <w:pStyle w:val="NoSpacing"/>
-      </w:pPr>
-      <w:r>
-        <w:t>E.g. if bitmap is 0x31, the sample contains</w:t>
-      </w:r>
-    </w:p>
-    <w:p>
-      <w:pPr>
-        <w:pStyle w:val="NoSpacing"/>
-      </w:pPr>
-      <w:r>
-        <w:t xml:space="preserve">[0] = </w:t>
-      </w:r>
-      <w:r>
-        <w:t>position</w:t>
-      </w:r>
-      <w:r>
-        <w:t>, %</w:t>
-      </w:r>
-    </w:p>
-    <w:p>
-      <w:pPr>
-        <w:pStyle w:val="NoSpacing"/>
-      </w:pPr>
-      <w:r>
-        <w:t xml:space="preserve">[1] = </w:t>
-      </w:r>
-      <w:r>
-        <w:t>pressure B</w:t>
-      </w:r>
-      <w:r>
-        <w:t>,</w:t>
-      </w:r>
-      <w:r>
-        <w:t xml:space="preserve"> psi</w:t>
-      </w:r>
-    </w:p>
-    <w:p>
-      <w:pPr>
-        <w:pStyle w:val="NoSpacing"/>
-      </w:pPr>
-      <w:r>
-        <w:t>[2] = setpoint, %</w:t>
-      </w:r>
-    </w:p>
-    <w:p>
-      <w:pPr>
-        <w:pStyle w:val="NoSpacing"/>
-      </w:pPr>
-    </w:p>
-    <w:p>
-      <w:pPr>
-        <w:pStyle w:val="Heading1"/>
-      </w:pPr>
-      <w:r>
-        <w:t>Partial Stroke Test</w:t>
-      </w:r>
-    </w:p>
-    <w:p>
-      <w:pPr>
-        <w:pStyle w:val="NoSpacing"/>
-      </w:pPr>
-      <w:r>
-        <w:t>PST extends data collection header as follows:</w:t>
-      </w:r>
-    </w:p>
-    <w:p>
-      <w:pPr>
-        <w:pStyle w:val="NoSpacing"/>
-      </w:pPr>
-      <w:r>
-        <w:t>[8] = 0 (PST version)</w:t>
-      </w:r>
-    </w:p>
-    <w:p>
-      <w:pPr>
-        <w:pStyle w:val="NoSpacing"/>
-      </w:pPr>
-      <w:r>
-        <w:t>[9] = test result</w:t>
-      </w:r>
-    </w:p>
-    <w:p>
-      <w:pPr>
-        <w:pStyle w:val="NoSpacing"/>
-        <w:ind w:left="720"/>
-      </w:pPr>
-      <w:r>
-        <w:t>0 – OK</w:t>
-      </w:r>
-    </w:p>
-    <w:p>
-      <w:pPr>
-        <w:pStyle w:val="NoSpacing"/>
-        <w:ind w:left="720"/>
-      </w:pPr>
-      <w:r>
-        <w:t>1 – canceled</w:t>
-      </w:r>
-    </w:p>
-    <w:p>
-      <w:pPr>
-        <w:pStyle w:val="NoSpacing"/>
-        <w:ind w:left="720"/>
-      </w:pPr>
-      <w:r>
         <w:t>2 – failed</w:t>
       </w:r>
     </w:p>
@@ -1209,7 +1351,6 @@
         <w:pStyle w:val="NoSpacing"/>
       </w:pPr>
       <w:r>
-        <w:lastRenderedPageBreak/>
         <w:t>[11] = position at the end of the test, %</w:t>
       </w:r>
     </w:p>
@@ -1497,7 +1638,11 @@
         <w:t xml:space="preserve"> </w:t>
       </w:r>
       <w:r>
-        <w:t>provides consecutive buffer index. It must be the same at the end of data retrieval as in the beginning – a mismatch indicates that the device was reset or the buffer meaning changed during the reads, and the content read is inconsistent and should be discarded.</w:t>
+        <w:t xml:space="preserve">provides consecutive buffer index. It must be the same at the end of data retrieval as in the beginning – a mismatch indicates that the device was </w:t>
+      </w:r>
+      <w:r>
+        <w:lastRenderedPageBreak/>
+        <w:t>reset or the buffer meaning changed during the reads, and the content read is inconsistent and should be discarded.</w:t>
       </w:r>
     </w:p>
     <w:p>

</xml_diff>